<commit_message>
Fix PWM error in chapter 2 solution. Fix initial I2C read issue in weather station. Checkin scripts for videos for chapters 4, 5, 6, and 8. Checking updates to bootloader entry for shield.
</commit_message>
<xml_diff>
--- a/labmanual/English/WW101-02-Peripherals.docx
+++ b/labmanual/English/WW101-02-Peripherals.docx
@@ -3165,7 +3165,7 @@
           </mc:Choice>
           <mc:Fallback>
             <w:pict>
-              <v:rect w14:anchorId="08335F4B" id="Rectangle 8" o:spid="_x0000_s1026" style="position:absolute;margin-left:443.05pt;margin-top:240.35pt;width:11.25pt;height:12.85pt;z-index:251656192;visibility:visible;mso-wrap-style:square;mso-wrap-distance-left:9pt;mso-wrap-distance-top:0;mso-wrap-distance-right:9pt;mso-wrap-distance-bottom:0;mso-position-horizontal:absolute;mso-position-horizontal-relative:text;mso-position-vertical:absolute;mso-position-vertical-relative:text;v-text-anchor:middle" o:gfxdata="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" filled="f" strokecolor="red" strokeweight="2.25pt"/>
+              <v:rect w14:anchorId="2844C52C" id="Rectangle 8" o:spid="_x0000_s1026" style="position:absolute;margin-left:443.05pt;margin-top:240.35pt;width:11.25pt;height:12.85pt;z-index:251656192;visibility:visible;mso-wrap-style:square;mso-wrap-distance-left:9pt;mso-wrap-distance-top:0;mso-wrap-distance-right:9pt;mso-wrap-distance-bottom:0;mso-position-horizontal:absolute;mso-position-horizontal-relative:text;mso-position-vertical:absolute;mso-position-vertical-relative:text;v-text-anchor:middle" o:gfxdata="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" filled="f" strokecolor="red" strokeweight="2.25pt"/>
             </w:pict>
           </mc:Fallback>
         </mc:AlternateContent>
@@ -3239,7 +3239,7 @@
           </mc:Choice>
           <mc:Fallback>
             <w:pict>
-              <v:rect w14:anchorId="75A5FBBE" id="Rectangle 9" o:spid="_x0000_s1026" style="position:absolute;margin-left:442.15pt;margin-top:174.1pt;width:11.25pt;height:12.85pt;z-index:251662336;visibility:visible;mso-wrap-style:square;mso-wrap-distance-left:9pt;mso-wrap-distance-top:0;mso-wrap-distance-right:9pt;mso-wrap-distance-bottom:0;mso-position-horizontal:absolute;mso-position-horizontal-relative:text;mso-position-vertical:absolute;mso-position-vertical-relative:text;v-text-anchor:middle" o:gfxdata="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" filled="f" strokecolor="red" strokeweight="2.25pt"/>
+              <v:rect w14:anchorId="6A5091FA" id="Rectangle 9" o:spid="_x0000_s1026" style="position:absolute;margin-left:442.15pt;margin-top:174.1pt;width:11.25pt;height:12.85pt;z-index:251662336;visibility:visible;mso-wrap-style:square;mso-wrap-distance-left:9pt;mso-wrap-distance-top:0;mso-wrap-distance-right:9pt;mso-wrap-distance-bottom:0;mso-position-horizontal:absolute;mso-position-horizontal-relative:text;mso-position-vertical:absolute;mso-position-vertical-relative:text;v-text-anchor:middle" o:gfxdata="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" filled="f" strokecolor="red" strokeweight="2.25pt"/>
             </w:pict>
           </mc:Fallback>
         </mc:AlternateContent>
@@ -5363,12 +5363,7 @@
         </w:numPr>
       </w:pPr>
       <w:r>
-        <w:t>Remember, the platform files folder is in the clas</w:t>
-      </w:r>
-      <w:bookmarkStart w:id="15" w:name="_GoBack"/>
-      <w:bookmarkEnd w:id="15"/>
-      <w:r>
-        <w:t>s material “WICED101 Files” folder.</w:t>
+        <w:t>Remember, the platform files folder is in the class material “WICED101 Files” folder.</w:t>
       </w:r>
     </w:p>
     <w:p>
@@ -5544,12 +5539,12 @@
       <w:pPr>
         <w:pStyle w:val="Exercise"/>
       </w:pPr>
-      <w:bookmarkStart w:id="16" w:name="_Toc492910420"/>
+      <w:bookmarkStart w:id="15" w:name="_Toc492910420"/>
       <w:r>
         <w:lastRenderedPageBreak/>
         <w:t>(GPIO) Blink an LED</w:t>
       </w:r>
-      <w:bookmarkEnd w:id="16"/>
+      <w:bookmarkEnd w:id="15"/>
       <w:r>
         <w:t xml:space="preserve"> </w:t>
       </w:r>
@@ -6696,11 +6691,11 @@
       <w:r>
         <w:t xml:space="preserve"> </w:t>
       </w:r>
-      <w:bookmarkStart w:id="17" w:name="_Toc492910421"/>
+      <w:bookmarkStart w:id="16" w:name="_Toc492910421"/>
       <w:r>
         <w:t>(GPIO) Add Debug Printing to the LED Blink Project</w:t>
       </w:r>
-      <w:bookmarkEnd w:id="17"/>
+      <w:bookmarkEnd w:id="16"/>
     </w:p>
     <w:p>
       <w:pPr>
@@ -6851,11 +6846,11 @@
       <w:pPr>
         <w:pStyle w:val="Exercise"/>
       </w:pPr>
-      <w:bookmarkStart w:id="18" w:name="_Toc492910422"/>
+      <w:bookmarkStart w:id="17" w:name="_Toc492910422"/>
       <w:r>
         <w:t>(GPIO) Read the State of a Button</w:t>
       </w:r>
-      <w:bookmarkEnd w:id="18"/>
+      <w:bookmarkEnd w:id="17"/>
     </w:p>
     <w:p>
       <w:pPr>
@@ -6906,11 +6901,11 @@
       <w:pPr>
         <w:pStyle w:val="Exercise"/>
       </w:pPr>
-      <w:bookmarkStart w:id="19" w:name="_Toc492910423"/>
+      <w:bookmarkStart w:id="18" w:name="_Toc492910423"/>
       <w:r>
         <w:t>(GPIO) Use an Interrupt to Toggle the State of an LED</w:t>
       </w:r>
-      <w:bookmarkEnd w:id="19"/>
+      <w:bookmarkEnd w:id="18"/>
     </w:p>
     <w:p>
       <w:pPr>
@@ -7279,11 +7274,11 @@
       <w:pPr>
         <w:pStyle w:val="Exercise"/>
       </w:pPr>
-      <w:bookmarkStart w:id="20" w:name="_Toc492910424"/>
+      <w:bookmarkStart w:id="19" w:name="_Toc492910424"/>
       <w:r>
         <w:t>(I2C WRITE) Toggle I2C Controlled LEDs</w:t>
       </w:r>
-      <w:bookmarkEnd w:id="20"/>
+      <w:bookmarkEnd w:id="19"/>
     </w:p>
     <w:p>
       <w:pPr>
@@ -7928,7 +7923,7 @@
       <w:pPr>
         <w:pStyle w:val="Exercise"/>
       </w:pPr>
-      <w:bookmarkStart w:id="21" w:name="_Toc492910425"/>
+      <w:bookmarkStart w:id="20" w:name="_Toc492910425"/>
       <w:r>
         <w:t xml:space="preserve">(I2C READ) Read </w:t>
       </w:r>
@@ -7938,7 +7933,7 @@
       <w:r>
         <w:t xml:space="preserve"> Sensor Values over I2C</w:t>
       </w:r>
-      <w:bookmarkEnd w:id="21"/>
+      <w:bookmarkEnd w:id="20"/>
     </w:p>
     <w:p>
       <w:pPr>
@@ -8000,11 +7995,11 @@
       <w:pPr>
         <w:pStyle w:val="Exercise"/>
       </w:pPr>
-      <w:bookmarkStart w:id="22" w:name="_Toc492910426"/>
+      <w:bookmarkStart w:id="21" w:name="_Toc492910426"/>
       <w:r>
         <w:t>(Advanced) (I2C PROBE) Probe for I2C devices</w:t>
       </w:r>
-      <w:bookmarkEnd w:id="22"/>
+      <w:bookmarkEnd w:id="21"/>
     </w:p>
     <w:p>
       <w:pPr>
@@ -8078,11 +8073,11 @@
       <w:pPr>
         <w:pStyle w:val="Exercise"/>
       </w:pPr>
-      <w:bookmarkStart w:id="23" w:name="_Toc492910427"/>
+      <w:bookmarkStart w:id="22" w:name="_Toc492910427"/>
       <w:r>
         <w:t>09 (Advanced) (PWM) LED brightness</w:t>
       </w:r>
-      <w:bookmarkEnd w:id="23"/>
+      <w:bookmarkEnd w:id="22"/>
     </w:p>
     <w:p>
       <w:pPr>
@@ -8113,7 +8108,12 @@
         </w:numPr>
       </w:pPr>
       <w:r>
-        <w:t>In the C file, configure a PWM to drive WICED_LED1 on the shield board instead of using the GPIO functions.</w:t>
+        <w:t xml:space="preserve">In the C file, configure a PWM to drive </w:t>
+      </w:r>
+      <w:bookmarkStart w:id="23" w:name="_GoBack"/>
+      <w:bookmarkEnd w:id="23"/>
+      <w:r>
+        <w:t>WICED_LED1 on the shield board instead of using the GPIO functions.</w:t>
       </w:r>
     </w:p>
     <w:p>
@@ -8125,7 +8125,13 @@
         </w:numPr>
       </w:pPr>
       <w:r>
-        <w:t>Hint: The LED is connected to WICED_GPIO_17 so you need to find out which PWM is connected to that pin (look in the platform files).</w:t>
+        <w:t>Hint: The LED is connected to WICED_GPIO_1</w:t>
+      </w:r>
+      <w:r>
+        <w:t>2</w:t>
+      </w:r>
+      <w:r>
+        <w:t xml:space="preserve"> so you need to find out which PWM is connected to that pin (look in the platform files).</w:t>
       </w:r>
     </w:p>
     <w:p>
@@ -8787,7 +8793,7 @@
               <w:rPr>
                 <w:noProof/>
               </w:rPr>
-              <w:t>20</w:t>
+              <w:t>18</w:t>
             </w:r>
             <w:r>
               <w:fldChar w:fldCharType="end"/>
@@ -8795,14 +8801,27 @@
             <w:r>
               <w:t xml:space="preserve"> of </w:t>
             </w:r>
-            <w:fldSimple w:instr=" NUMPAGES  ">
-              <w:r>
-                <w:rPr>
-                  <w:noProof/>
-                </w:rPr>
-                <w:t>20</w:t>
-              </w:r>
-            </w:fldSimple>
+            <w:r>
+              <w:fldChar w:fldCharType="begin"/>
+            </w:r>
+            <w:r>
+              <w:instrText xml:space="preserve"> NUMPAGES  </w:instrText>
+            </w:r>
+            <w:r>
+              <w:fldChar w:fldCharType="separate"/>
+            </w:r>
+            <w:r>
+              <w:rPr>
+                <w:noProof/>
+              </w:rPr>
+              <w:t>20</w:t>
+            </w:r>
+            <w:r>
+              <w:rPr>
+                <w:noProof/>
+              </w:rPr>
+              <w:fldChar w:fldCharType="end"/>
+            </w:r>
           </w:p>
         </w:sdtContent>
       </w:sdt>
@@ -11489,7 +11508,7 @@
   <w:style w:type="paragraph" w:default="1" w:styleId="Normal">
     <w:name w:val="Normal"/>
     <w:qFormat/>
-    <w:rsid w:val="005B1876"/>
+    <w:rsid w:val="005614B3"/>
   </w:style>
   <w:style w:type="paragraph" w:styleId="Heading1">
     <w:name w:val="heading 1"/>
@@ -11611,7 +11630,7 @@
     <w:uiPriority w:val="1"/>
     <w:semiHidden/>
     <w:unhideWhenUsed/>
-    <w:rsid w:val="005B1876"/>
+    <w:rsid w:val="005614B3"/>
   </w:style>
   <w:style w:type="table" w:default="1" w:styleId="TableNormal">
     <w:name w:val="Normal Table"/>
@@ -11633,7 +11652,7 @@
     <w:uiPriority w:val="99"/>
     <w:semiHidden/>
     <w:unhideWhenUsed/>
-    <w:rsid w:val="005B1876"/>
+    <w:rsid w:val="005614B3"/>
   </w:style>
   <w:style w:type="character" w:customStyle="1" w:styleId="Heading1Char">
     <w:name w:val="Heading 1 Char"/>
@@ -12503,7 +12522,7 @@
 </file>
 
 <file path=customXml/itemProps1.xml><?xml version="1.0" encoding="utf-8"?>
-<ds:datastoreItem xmlns:ds="http://schemas.openxmlformats.org/officeDocument/2006/customXml" ds:itemID="{5101890C-FDBD-4CF0-9BBB-19C5E555915F}">
+<ds:datastoreItem xmlns:ds="http://schemas.openxmlformats.org/officeDocument/2006/customXml" ds:itemID="{998F9A9A-3B91-4217-AFA8-8E080903FA21}">
   <ds:schemaRefs>
     <ds:schemaRef ds:uri="http://schemas.openxmlformats.org/officeDocument/2006/bibliography"/>
   </ds:schemaRefs>

</xml_diff>

<commit_message>
Update chapter 2 to be independent of the baseboard.
</commit_message>
<xml_diff>
--- a/labmanual/English/WW101-02-Peripherals.docx
+++ b/labmanual/English/WW101-02-Peripherals.docx
@@ -30,37 +30,13 @@
     </w:p>
     <w:p>
       <w:r>
-        <w:t xml:space="preserve">At the end of this chapter you should be able to write firmware for the MCU peripherals (GPIOs, </w:t>
-      </w:r>
-      <w:proofErr w:type="gramStart"/>
-      <w:r>
-        <w:t>PWMs,  UART</w:t>
-      </w:r>
-      <w:proofErr w:type="gramEnd"/>
-      <w:r>
-        <w:t xml:space="preserve">, and I2C) and to interface with the shield including the </w:t>
+        <w:t xml:space="preserve">At the end of this chapter you should be able to write firmware for the MCU peripherals (GPIOs, PWMs,  UART, and I2C) and to interface with the shield including the </w:t>
       </w:r>
       <w:r>
         <w:t>PSoC</w:t>
       </w:r>
       <w:r>
-        <w:t>, LEDs, Buttons, Thermistor, Humidity Sensor, Ambient Light Sensor, Potentiometer, and OLED display.  In addition, you will understand the role of the critical files related to the kit hardware platform (</w:t>
-      </w:r>
-      <w:proofErr w:type="spellStart"/>
-      <w:r>
-        <w:t>platform.h</w:t>
-      </w:r>
-      <w:proofErr w:type="spellEnd"/>
-      <w:r>
-        <w:t xml:space="preserve"> and </w:t>
-      </w:r>
-      <w:proofErr w:type="spellStart"/>
-      <w:r>
-        <w:t>platform.c</w:t>
-      </w:r>
-      <w:proofErr w:type="spellEnd"/>
-      <w:r>
-        <w:t>).</w:t>
+        <w:t>, LEDs, Buttons, Thermistor, Humidity Sensor, Ambient Light Sensor, Potentiometer, and OLED display.  In addition, you will understand the role of the critical files related to the kit hardware platform (platform.h and platform.c).</w:t>
       </w:r>
     </w:p>
     <w:p>
@@ -125,7 +101,7 @@
         <w:rPr>
           <w:noProof/>
         </w:rPr>
-        <w:instrText xml:space="preserve"> PAGEREF _Toc492910405 \h </w:instrText>
+        <w:instrText xml:space="preserve"> PAGEREF _Toc500426913 \h </w:instrText>
       </w:r>
       <w:r>
         <w:rPr>
@@ -204,7 +180,7 @@
         <w:rPr>
           <w:noProof/>
         </w:rPr>
-        <w:instrText xml:space="preserve"> PAGEREF _Toc492910406 \h </w:instrText>
+        <w:instrText xml:space="preserve"> PAGEREF _Toc500426914 \h </w:instrText>
       </w:r>
       <w:r>
         <w:rPr>
@@ -283,7 +259,7 @@
         <w:rPr>
           <w:noProof/>
         </w:rPr>
-        <w:instrText xml:space="preserve"> PAGEREF _Toc492910407 \h </w:instrText>
+        <w:instrText xml:space="preserve"> PAGEREF _Toc500426915 \h </w:instrText>
       </w:r>
       <w:r>
         <w:rPr>
@@ -341,7 +317,7 @@
         <w:rPr>
           <w:noProof/>
         </w:rPr>
-        <w:instrText xml:space="preserve"> PAGEREF _Toc492910408 \h </w:instrText>
+        <w:instrText xml:space="preserve"> PAGEREF _Toc500426916 \h </w:instrText>
       </w:r>
       <w:r>
         <w:rPr>
@@ -399,7 +375,7 @@
         <w:rPr>
           <w:noProof/>
         </w:rPr>
-        <w:instrText xml:space="preserve"> PAGEREF _Toc492910409 \h </w:instrText>
+        <w:instrText xml:space="preserve"> PAGEREF _Toc500426917 \h </w:instrText>
       </w:r>
       <w:r>
         <w:rPr>
@@ -457,7 +433,7 @@
         <w:rPr>
           <w:noProof/>
         </w:rPr>
-        <w:instrText xml:space="preserve"> PAGEREF _Toc492910410 \h </w:instrText>
+        <w:instrText xml:space="preserve"> PAGEREF _Toc500426918 \h </w:instrText>
       </w:r>
       <w:r>
         <w:rPr>
@@ -515,7 +491,7 @@
         <w:rPr>
           <w:noProof/>
         </w:rPr>
-        <w:instrText xml:space="preserve"> PAGEREF _Toc492910411 \h </w:instrText>
+        <w:instrText xml:space="preserve"> PAGEREF _Toc500426919 \h </w:instrText>
       </w:r>
       <w:r>
         <w:rPr>
@@ -594,7 +570,7 @@
         <w:rPr>
           <w:noProof/>
         </w:rPr>
-        <w:instrText xml:space="preserve"> PAGEREF _Toc492910412 \h </w:instrText>
+        <w:instrText xml:space="preserve"> PAGEREF _Toc500426920 \h </w:instrText>
       </w:r>
       <w:r>
         <w:rPr>
@@ -652,7 +628,7 @@
         <w:rPr>
           <w:noProof/>
         </w:rPr>
-        <w:instrText xml:space="preserve"> PAGEREF _Toc492910413 \h </w:instrText>
+        <w:instrText xml:space="preserve"> PAGEREF _Toc500426921 \h </w:instrText>
       </w:r>
       <w:r>
         <w:rPr>
@@ -710,7 +686,7 @@
         <w:rPr>
           <w:noProof/>
         </w:rPr>
-        <w:instrText xml:space="preserve"> PAGEREF _Toc492910414 \h </w:instrText>
+        <w:instrText xml:space="preserve"> PAGEREF _Toc500426922 \h </w:instrText>
       </w:r>
       <w:r>
         <w:rPr>
@@ -768,7 +744,7 @@
         <w:rPr>
           <w:noProof/>
         </w:rPr>
-        <w:instrText xml:space="preserve"> PAGEREF _Toc492910415 \h </w:instrText>
+        <w:instrText xml:space="preserve"> PAGEREF _Toc500426923 \h </w:instrText>
       </w:r>
       <w:r>
         <w:rPr>
@@ -826,7 +802,7 @@
         <w:rPr>
           <w:noProof/>
         </w:rPr>
-        <w:instrText xml:space="preserve"> PAGEREF _Toc492910416 \h </w:instrText>
+        <w:instrText xml:space="preserve"> PAGEREF _Toc500426924 \h </w:instrText>
       </w:r>
       <w:r>
         <w:rPr>
@@ -884,7 +860,7 @@
         <w:rPr>
           <w:noProof/>
         </w:rPr>
-        <w:instrText xml:space="preserve"> PAGEREF _Toc492910417 \h </w:instrText>
+        <w:instrText xml:space="preserve"> PAGEREF _Toc500426925 \h </w:instrText>
       </w:r>
       <w:r>
         <w:rPr>
@@ -963,7 +939,7 @@
         <w:rPr>
           <w:noProof/>
         </w:rPr>
-        <w:instrText xml:space="preserve"> PAGEREF _Toc492910418 \h </w:instrText>
+        <w:instrText xml:space="preserve"> PAGEREF _Toc500426926 \h </w:instrText>
       </w:r>
       <w:r>
         <w:rPr>
@@ -1003,7 +979,7 @@
         <w:rPr>
           <w:noProof/>
         </w:rPr>
-        <w:t>Exercise - 2.1 (PLATFORM) Install CYW943907AEVAL1F_WW101 into the platforms directory</w:t>
+        <w:t>Exercise - 2.1 (PLATFORM) Install WW101_2_CYW943907AEVAL1F into the platforms directory</w:t>
       </w:r>
       <w:r>
         <w:rPr>
@@ -1021,7 +997,7 @@
         <w:rPr>
           <w:noProof/>
         </w:rPr>
-        <w:instrText xml:space="preserve"> PAGEREF _Toc492910419 \h </w:instrText>
+        <w:instrText xml:space="preserve"> PAGEREF _Toc500426927 \h </w:instrText>
       </w:r>
       <w:r>
         <w:rPr>
@@ -1079,7 +1055,7 @@
         <w:rPr>
           <w:noProof/>
         </w:rPr>
-        <w:instrText xml:space="preserve"> PAGEREF _Toc492910420 \h </w:instrText>
+        <w:instrText xml:space="preserve"> PAGEREF _Toc500426928 \h </w:instrText>
       </w:r>
       <w:r>
         <w:rPr>
@@ -1137,7 +1113,7 @@
         <w:rPr>
           <w:noProof/>
         </w:rPr>
-        <w:instrText xml:space="preserve"> PAGEREF _Toc492910421 \h </w:instrText>
+        <w:instrText xml:space="preserve"> PAGEREF _Toc500426929 \h </w:instrText>
       </w:r>
       <w:r>
         <w:rPr>
@@ -1177,7 +1153,7 @@
         <w:rPr>
           <w:noProof/>
         </w:rPr>
-        <w:t>Exercise - 2.4 (GPIO) Read the State of a Button</w:t>
+        <w:t>Exercise - 2.4 (GPIO) Read the State of a Mechanical Button</w:t>
       </w:r>
       <w:r>
         <w:rPr>
@@ -1195,7 +1171,7 @@
         <w:rPr>
           <w:noProof/>
         </w:rPr>
-        <w:instrText xml:space="preserve"> PAGEREF _Toc492910422 \h </w:instrText>
+        <w:instrText xml:space="preserve"> PAGEREF _Toc500426930 \h </w:instrText>
       </w:r>
       <w:r>
         <w:rPr>
@@ -1253,7 +1229,7 @@
         <w:rPr>
           <w:noProof/>
         </w:rPr>
-        <w:instrText xml:space="preserve"> PAGEREF _Toc492910423 \h </w:instrText>
+        <w:instrText xml:space="preserve"> PAGEREF _Toc500426931 \h </w:instrText>
       </w:r>
       <w:r>
         <w:rPr>
@@ -1311,7 +1287,7 @@
         <w:rPr>
           <w:noProof/>
         </w:rPr>
-        <w:instrText xml:space="preserve"> PAGEREF _Toc492910424 \h </w:instrText>
+        <w:instrText xml:space="preserve"> PAGEREF _Toc500426932 \h </w:instrText>
       </w:r>
       <w:r>
         <w:rPr>
@@ -1369,7 +1345,7 @@
         <w:rPr>
           <w:noProof/>
         </w:rPr>
-        <w:instrText xml:space="preserve"> PAGEREF _Toc492910425 \h </w:instrText>
+        <w:instrText xml:space="preserve"> PAGEREF _Toc500426933 \h </w:instrText>
       </w:r>
       <w:r>
         <w:rPr>
@@ -1427,7 +1403,7 @@
         <w:rPr>
           <w:noProof/>
         </w:rPr>
-        <w:instrText xml:space="preserve"> PAGEREF _Toc492910426 \h </w:instrText>
+        <w:instrText xml:space="preserve"> PAGEREF _Toc500426934 \h </w:instrText>
       </w:r>
       <w:r>
         <w:rPr>
@@ -1485,7 +1461,7 @@
         <w:rPr>
           <w:noProof/>
         </w:rPr>
-        <w:instrText xml:space="preserve"> PAGEREF _Toc492910427 \h </w:instrText>
+        <w:instrText xml:space="preserve"> PAGEREF _Toc500426935 \h </w:instrText>
       </w:r>
       <w:r>
         <w:rPr>
@@ -1543,7 +1519,7 @@
         <w:rPr>
           <w:noProof/>
         </w:rPr>
-        <w:instrText xml:space="preserve"> PAGEREF _Toc492910428 \h </w:instrText>
+        <w:instrText xml:space="preserve"> PAGEREF _Toc500426936 \h </w:instrText>
       </w:r>
       <w:r>
         <w:rPr>
@@ -1601,7 +1577,7 @@
         <w:rPr>
           <w:noProof/>
         </w:rPr>
-        <w:instrText xml:space="preserve"> PAGEREF _Toc492910429 \h </w:instrText>
+        <w:instrText xml:space="preserve"> PAGEREF _Toc500426937 \h </w:instrText>
       </w:r>
       <w:r>
         <w:rPr>
@@ -1680,7 +1656,7 @@
         <w:rPr>
           <w:noProof/>
         </w:rPr>
-        <w:instrText xml:space="preserve"> PAGEREF _Toc492910430 \h </w:instrText>
+        <w:instrText xml:space="preserve"> PAGEREF _Toc500426938 \h </w:instrText>
       </w:r>
       <w:r>
         <w:rPr>
@@ -1759,7 +1735,7 @@
         <w:rPr>
           <w:noProof/>
         </w:rPr>
-        <w:instrText xml:space="preserve"> PAGEREF _Toc492910431 \h </w:instrText>
+        <w:instrText xml:space="preserve"> PAGEREF _Toc500426939 \h </w:instrText>
       </w:r>
       <w:r>
         <w:rPr>
@@ -1797,7 +1773,7 @@
       <w:pPr>
         <w:pStyle w:val="Heading1"/>
       </w:pPr>
-      <w:bookmarkStart w:id="1" w:name="_Toc492910405"/>
+      <w:bookmarkStart w:id="1" w:name="_Toc500426913"/>
       <w:r>
         <w:lastRenderedPageBreak/>
         <w:t>The</w:t>
@@ -1851,21 +1827,22 @@
         <w:t xml:space="preserve">PSoC </w:t>
       </w:r>
       <w:r>
-        <w:t xml:space="preserve">chip. </w:t>
-      </w:r>
-      <w:proofErr w:type="gramStart"/>
-      <w:r>
-        <w:t>In order to</w:t>
-      </w:r>
-      <w:proofErr w:type="gramEnd"/>
-      <w:r>
-        <w:t xml:space="preserve"> make it easier to interface with the shield, a set of platform files has been created. Since this is not installed by default in the SDK we need to copy the platform folder into the SDK Workspace. The folder for this kit/shield combination is named “</w:t>
+        <w:t>chip. In order to make it easier to interface with the shield, a set of platform files has been created. Since this is not installed by default in the SDK we need to copy the platform folder into the SDK Workspace. The folder for this kit/shield combination is named “</w:t>
       </w:r>
       <w:r>
         <w:t>WW101_2_</w:t>
       </w:r>
       <w:r>
-        <w:t xml:space="preserve">CYW943907AEVAL1F” and </w:t>
+        <w:t>&lt;KitName&gt;</w:t>
+      </w:r>
+      <w:r>
+        <w:t>”</w:t>
+      </w:r>
+      <w:r>
+        <w:t xml:space="preserve"> where &lt;KitName&gt; is the name of the baseboard kit being used</w:t>
+      </w:r>
+      <w:r>
+        <w:t xml:space="preserve"> and </w:t>
       </w:r>
       <w:r>
         <w:t xml:space="preserve">it </w:t>
@@ -1874,10 +1851,25 @@
         <w:t>is provided with the class materials in the “WW101 Files” folder. Copy the entire “</w:t>
       </w:r>
       <w:r>
-        <w:t>WW101_2_CYW943907AEVAL1F</w:t>
-      </w:r>
-      <w:r>
-        <w:t xml:space="preserve">” folder from the class materials into the “platforms” directory in the SDK Workspace. The contents of </w:t>
+        <w:t>WW101_2_</w:t>
+      </w:r>
+      <w:r>
+        <w:t>&lt;KitName&gt;</w:t>
+      </w:r>
+      <w:r>
+        <w:t xml:space="preserve">” folder </w:t>
+      </w:r>
+      <w:r>
+        <w:t xml:space="preserve">for the baseboard you are using </w:t>
+      </w:r>
+      <w:r>
+        <w:t xml:space="preserve">from the class materials into the “platforms” directory in the SDK Workspace. </w:t>
+      </w:r>
+      <w:r>
+        <w:t>For example, if you are using the CYW943907AEVAL1F kit, t</w:t>
+      </w:r>
+      <w:r>
+        <w:t xml:space="preserve">he contents of </w:t>
       </w:r>
       <w:r>
         <w:t>WW101_2_CYW943907AEVAL1F</w:t>
@@ -1945,39 +1937,7 @@
     </w:p>
     <w:p>
       <w:r>
-        <w:t xml:space="preserve">Two key files here are </w:t>
-      </w:r>
-      <w:proofErr w:type="spellStart"/>
-      <w:r>
-        <w:t>platform.c</w:t>
-      </w:r>
-      <w:proofErr w:type="spellEnd"/>
-      <w:r>
-        <w:t xml:space="preserve"> and </w:t>
-      </w:r>
-      <w:proofErr w:type="spellStart"/>
-      <w:r>
-        <w:t>platform.h</w:t>
-      </w:r>
-      <w:proofErr w:type="spellEnd"/>
-      <w:r>
-        <w:t xml:space="preserve">. The </w:t>
-      </w:r>
-      <w:proofErr w:type="spellStart"/>
-      <w:r>
-        <w:t>platform.h</w:t>
-      </w:r>
-      <w:proofErr w:type="spellEnd"/>
-      <w:r>
-        <w:t xml:space="preserve"> file contains #define and type definitions used to set up and access the various kit and shield peripherals. For example, the shield contains two LEDs and two mechanical buttons. These are identified in </w:t>
-      </w:r>
-      <w:proofErr w:type="spellStart"/>
-      <w:r>
-        <w:t>platform.h</w:t>
-      </w:r>
-      <w:proofErr w:type="spellEnd"/>
-      <w:r>
-        <w:t xml:space="preserve"> using the names WICED_LED1, WICED_LED2, WICED_BUTTON1, and WICED_BUTTON2.</w:t>
+        <w:t>Two key files here are platform.c and platform.h. The platform.h file contains #define and type definitions used to set up and access the various kit and shield peripherals. For example, the shield contains two LEDs and two mechanical buttons. These are identified in platform.h using the names WICED_LED1, WICED_LED2, WICED_BUTTON1, and WICED_BUTTON2.</w:t>
       </w:r>
     </w:p>
     <w:p>
@@ -2062,28 +2022,12 @@
     </w:p>
     <w:p>
       <w:r>
-        <w:t xml:space="preserve">The </w:t>
-      </w:r>
-      <w:proofErr w:type="spellStart"/>
-      <w:r>
-        <w:t>platform.c</w:t>
-      </w:r>
-      <w:proofErr w:type="spellEnd"/>
-      <w:r>
-        <w:t xml:space="preserve"> file contains several constant arrays and structures that are used to configure the peripherals. This file also contains the functions used to initialize and control the peripherals. For example, the LED pins are initialized as outputs and the button pins are initialized as inputs with a resistive pullup.</w:t>
-      </w:r>
-    </w:p>
-    <w:p>
-      <w:r>
-        <w:t xml:space="preserve">In </w:t>
-      </w:r>
-      <w:proofErr w:type="spellStart"/>
-      <w:r>
-        <w:t>platform.h</w:t>
-      </w:r>
-      <w:proofErr w:type="spellEnd"/>
-      <w:r>
-        <w:t xml:space="preserve"> you</w:t>
+        <w:t>The platform.c file contains several constant arrays and structures that are used to configure the peripherals. This file also contains the functions used to initialize and control the peripherals. For example, the LED pins are initialized as outputs and the button pins are initialized as inputs with a resistive pullup.</w:t>
+      </w:r>
+    </w:p>
+    <w:p>
+      <w:r>
+        <w:t>In platform.h you</w:t>
       </w:r>
       <w:r>
         <w:t xml:space="preserve"> will also find a list of</w:t>
@@ -2140,15 +2084,7 @@
     </w:p>
     <w:p>
       <w:r>
-        <w:t xml:space="preserve">The pins used for each PWM can be found in </w:t>
-      </w:r>
-      <w:proofErr w:type="spellStart"/>
-      <w:r>
-        <w:t>platform.c</w:t>
-      </w:r>
-      <w:proofErr w:type="spellEnd"/>
-      <w:r>
-        <w:t>:</w:t>
+        <w:t>The pins used for each PWM can be found in platform.c:</w:t>
       </w:r>
       <w:r>
         <w:rPr>
@@ -2264,35 +2200,7 @@
         <w:rPr>
           <w:i/>
         </w:rPr>
-        <w:t>apps/</w:t>
-      </w:r>
-      <w:proofErr w:type="spellStart"/>
-      <w:r>
-        <w:rPr>
-          <w:i/>
-        </w:rPr>
-        <w:t>waf</w:t>
-      </w:r>
-      <w:proofErr w:type="spellEnd"/>
-      <w:r>
-        <w:rPr>
-          <w:i/>
-        </w:rPr>
-        <w:t>/</w:t>
-      </w:r>
-      <w:proofErr w:type="spellStart"/>
-      <w:r>
-        <w:rPr>
-          <w:i/>
-        </w:rPr>
-        <w:t>tiny_bootloader</w:t>
-      </w:r>
-      <w:proofErr w:type="spellEnd"/>
-      <w:r>
-        <w:rPr>
-          <w:i/>
-        </w:rPr>
-        <w:t>/tiny_bootlader.mk</w:t>
+        <w:t>apps/waf/tiny_bootloader/tiny_bootlader.mk</w:t>
       </w:r>
       <w:r>
         <w:t>. This file is used by the make process.</w:t>
@@ -2317,7 +2225,7 @@
       <w:pPr>
         <w:pStyle w:val="Heading1"/>
       </w:pPr>
-      <w:bookmarkStart w:id="2" w:name="_Toc492910406"/>
+      <w:bookmarkStart w:id="2" w:name="_Toc500426914"/>
       <w:r>
         <w:lastRenderedPageBreak/>
         <w:t>Documentation</w:t>
@@ -2403,14 +2311,12 @@
       <w:r>
         <w:t xml:space="preserve">Click on GPIO to see the list of GPIO APIs and then click on the </w:t>
       </w:r>
-      <w:proofErr w:type="spellStart"/>
       <w:r>
         <w:rPr>
           <w:i/>
         </w:rPr>
         <w:t>wiced_gpio_init</w:t>
       </w:r>
-      <w:proofErr w:type="spellEnd"/>
       <w:r>
         <w:t xml:space="preserve"> function for a description.</w:t>
       </w:r>
@@ -2526,7 +2432,7 @@
       <w:pPr>
         <w:pStyle w:val="Heading1"/>
       </w:pPr>
-      <w:bookmarkStart w:id="3" w:name="_Toc492910407"/>
+      <w:bookmarkStart w:id="3" w:name="_Toc500426915"/>
       <w:r>
         <w:lastRenderedPageBreak/>
         <w:t>Creating a new WICED Studio project</w:t>
@@ -2537,7 +2443,7 @@
       <w:pPr>
         <w:pStyle w:val="Heading2"/>
       </w:pPr>
-      <w:bookmarkStart w:id="4" w:name="_Toc492910408"/>
+      <w:bookmarkStart w:id="4" w:name="_Toc500426916"/>
       <w:r>
         <w:t>Directory Structure</w:t>
       </w:r>
@@ -2561,309 +2467,211 @@
         <w:ind w:left="720"/>
       </w:pPr>
       <w:r>
-        <w:t xml:space="preserve">A </w:t>
-      </w:r>
-      <w:proofErr w:type="spellStart"/>
+        <w:t>A makefile called &lt;project&gt;.mk inside the project folder.</w:t>
+      </w:r>
+    </w:p>
+    <w:p>
+      <w:pPr>
+        <w:ind w:left="720"/>
+      </w:pPr>
+      <w:r>
+        <w:t>A C source file (usually called &lt;project&gt;.c) inside the project folder.</w:t>
+      </w:r>
+    </w:p>
+    <w:p>
+      <w:pPr>
+        <w:rPr>
+          <w:b/>
+          <w:i/>
+        </w:rPr>
+      </w:pPr>
+      <w:r>
+        <w:rPr>
+          <w:b/>
+          <w:i/>
+        </w:rPr>
+        <w:t xml:space="preserve">IMPORTANT: </w:t>
+      </w:r>
+      <w:r>
+        <w:rPr>
+          <w:b/>
+          <w:i/>
+        </w:rPr>
+        <w:t xml:space="preserve">The &lt;project&gt; name must be </w:t>
+      </w:r>
+      <w:r>
+        <w:rPr>
+          <w:b/>
+          <w:i/>
+        </w:rPr>
+        <w:t xml:space="preserve">exactly </w:t>
+      </w:r>
+      <w:r>
+        <w:rPr>
+          <w:b/>
+          <w:i/>
+        </w:rPr>
+        <w:t>the same for the folder name and makefile.</w:t>
+      </w:r>
+    </w:p>
+    <w:p>
+      <w:pPr>
+        <w:rPr>
+          <w:b/>
+          <w:i/>
+        </w:rPr>
+      </w:pPr>
+      <w:r>
+        <w:rPr>
+          <w:b/>
+          <w:i/>
+        </w:rPr>
+        <w:t xml:space="preserve">IMPORTANT: </w:t>
+      </w:r>
+      <w:r>
+        <w:rPr>
+          <w:b/>
+          <w:i/>
+        </w:rPr>
+        <w:t>Do</w:t>
+      </w:r>
+      <w:r>
+        <w:rPr>
+          <w:b/>
+          <w:i/>
+        </w:rPr>
+        <w:t xml:space="preserve"> </w:t>
+      </w:r>
+      <w:r>
+        <w:rPr>
+          <w:b/>
+          <w:i/>
+          <w:u w:val="single"/>
+        </w:rPr>
+        <w:t>NOT</w:t>
+      </w:r>
+      <w:r>
+        <w:rPr>
+          <w:b/>
+          <w:i/>
+        </w:rPr>
+        <w:t xml:space="preserve"> use “File -&gt; New” to create a new project.</w:t>
+      </w:r>
+    </w:p>
+    <w:p>
+      <w:pPr>
+        <w:pStyle w:val="Heading2"/>
+      </w:pPr>
+      <w:r>
+        <w:t xml:space="preserve"> </w:t>
+      </w:r>
+      <w:bookmarkStart w:id="5" w:name="_Toc500426917"/>
       <w:r>
         <w:t>makefile</w:t>
       </w:r>
-      <w:proofErr w:type="spellEnd"/>
-      <w:r>
-        <w:t xml:space="preserve"> called &lt;project&gt;.</w:t>
-      </w:r>
-      <w:proofErr w:type="spellStart"/>
-      <w:r>
-        <w:t>mk</w:t>
-      </w:r>
-      <w:proofErr w:type="spellEnd"/>
-      <w:r>
-        <w:t xml:space="preserve"> inside the project folder.</w:t>
+      <w:bookmarkEnd w:id="5"/>
+    </w:p>
+    <w:p>
+      <w:r>
+        <w:t xml:space="preserve">The makefile contains </w:t>
+      </w:r>
+      <w:r>
+        <w:t>an</w:t>
+      </w:r>
+      <w:r>
+        <w:t xml:space="preserve"> application name (any unique string), and the list of all source files (including &lt;project&gt;.c). It may also contain a list of valid and/or invalid platforms for the given project, makefile macros to provide access to libraries, and other resources such as images, web pages, etc. </w:t>
+      </w:r>
+      <w:r>
+        <w:rPr>
+          <w:b/>
+        </w:rPr>
+        <w:t xml:space="preserve">The application name </w:t>
+      </w:r>
+      <w:r>
+        <w:rPr>
+          <w:b/>
+        </w:rPr>
+        <w:t xml:space="preserve">in the make file </w:t>
+      </w:r>
+      <w:r>
+        <w:rPr>
+          <w:b/>
+        </w:rPr>
+        <w:t>MUST BE A UNIQUE STRING.</w:t>
+      </w:r>
+      <w:r>
+        <w:t xml:space="preserve"> If any two projects in the </w:t>
+      </w:r>
+      <w:r>
+        <w:rPr>
+          <w:u w:val="single"/>
+        </w:rPr>
+        <w:t>entire workspace</w:t>
+      </w:r>
+      <w:r>
+        <w:t xml:space="preserve"> have the same application name then the build may not work. In some cases the build may go into an infinite loop because the make target builds the files from the wrong project and then can’t find the correct object files forcing it to continually request the (wrong) files to be re-built. Therefore, it is recommended that the complete project name including the folder path hierarchy be used in the application name. In addition, </w:t>
+      </w:r>
+      <w:r>
+        <w:rPr>
+          <w:b/>
+        </w:rPr>
+        <w:t>the application name in the make file must not have any spaces at the end of the string</w:t>
+      </w:r>
+      <w:r>
+        <w:t>. If it does, the project will not build.</w:t>
+      </w:r>
+    </w:p>
+    <w:p>
+      <w:pPr>
+        <w:pStyle w:val="Heading2"/>
+      </w:pPr>
+      <w:bookmarkStart w:id="6" w:name="_Toc500426918"/>
+      <w:r>
+        <w:t>C file</w:t>
+      </w:r>
+      <w:bookmarkEnd w:id="6"/>
+    </w:p>
+    <w:p>
+      <w:r>
+        <w:t>You must #include “wiced.h” at the top of the main C file. You must also call the wiced_init(); function in the initialization section of the main C</w:t>
+      </w:r>
+      <w:r>
+        <w:t xml:space="preserve"> file. This function does</w:t>
+      </w:r>
+      <w:r>
+        <w:t xml:space="preserve"> the initialization required to get the other WICED APIs to work properly and calls the functions that initialize the peripherals for the kit.</w:t>
+      </w:r>
+    </w:p>
+    <w:p>
+      <w:pPr>
+        <w:pStyle w:val="Heading2"/>
+      </w:pPr>
+      <w:bookmarkStart w:id="7" w:name="_Toc500426919"/>
+      <w:r>
+        <w:t>Make Target</w:t>
+      </w:r>
+      <w:bookmarkEnd w:id="7"/>
+    </w:p>
+    <w:p>
+      <w:r>
+        <w:t>To</w:t>
+      </w:r>
+      <w:r>
+        <w:t xml:space="preserve"> download the project to your board, you will need to create a new make target of the form:</w:t>
       </w:r>
     </w:p>
     <w:p>
       <w:pPr>
         <w:ind w:left="720"/>
-      </w:pPr>
-      <w:r>
-        <w:t>A C source file (usually called &lt;project&gt;.c) inside the project folder.</w:t>
-      </w:r>
-    </w:p>
-    <w:p>
-      <w:pPr>
-        <w:rPr>
-          <w:b/>
-          <w:i/>
-        </w:rPr>
-      </w:pPr>
-      <w:r>
-        <w:rPr>
-          <w:b/>
-          <w:i/>
-        </w:rPr>
-        <w:t xml:space="preserve">IMPORTANT: </w:t>
-      </w:r>
-      <w:r>
-        <w:rPr>
-          <w:b/>
-          <w:i/>
-        </w:rPr>
-        <w:t xml:space="preserve">The &lt;project&gt; name must be </w:t>
-      </w:r>
-      <w:proofErr w:type="gramStart"/>
-      <w:r>
-        <w:rPr>
-          <w:b/>
-          <w:i/>
-        </w:rPr>
-        <w:t xml:space="preserve">exactly </w:t>
-      </w:r>
-      <w:r>
-        <w:rPr>
-          <w:b/>
-          <w:i/>
-        </w:rPr>
-        <w:t>the same</w:t>
-      </w:r>
-      <w:proofErr w:type="gramEnd"/>
-      <w:r>
-        <w:rPr>
-          <w:b/>
-          <w:i/>
-        </w:rPr>
-        <w:t xml:space="preserve"> for the folder name and </w:t>
-      </w:r>
-      <w:proofErr w:type="spellStart"/>
-      <w:r>
-        <w:rPr>
-          <w:b/>
-          <w:i/>
-        </w:rPr>
-        <w:t>makefile</w:t>
-      </w:r>
-      <w:proofErr w:type="spellEnd"/>
-      <w:r>
-        <w:rPr>
-          <w:b/>
-          <w:i/>
-        </w:rPr>
-        <w:t>.</w:t>
-      </w:r>
-    </w:p>
-    <w:p>
-      <w:pPr>
-        <w:rPr>
-          <w:b/>
-          <w:i/>
-        </w:rPr>
-      </w:pPr>
-      <w:r>
-        <w:rPr>
-          <w:b/>
-          <w:i/>
-        </w:rPr>
-        <w:t xml:space="preserve">IMPORTANT: </w:t>
-      </w:r>
-      <w:r>
-        <w:rPr>
-          <w:b/>
-          <w:i/>
-        </w:rPr>
-        <w:t>Do</w:t>
-      </w:r>
-      <w:r>
-        <w:rPr>
-          <w:b/>
-          <w:i/>
-        </w:rPr>
-        <w:t xml:space="preserve"> </w:t>
-      </w:r>
-      <w:r>
-        <w:rPr>
-          <w:b/>
-          <w:i/>
-          <w:u w:val="single"/>
-        </w:rPr>
-        <w:t>NOT</w:t>
-      </w:r>
-      <w:r>
-        <w:rPr>
-          <w:b/>
-          <w:i/>
-        </w:rPr>
-        <w:t xml:space="preserve"> use “File -&gt; New” to create a new project.</w:t>
-      </w:r>
-    </w:p>
-    <w:p>
-      <w:pPr>
-        <w:pStyle w:val="Heading2"/>
-      </w:pPr>
-      <w:r>
-        <w:t xml:space="preserve"> </w:t>
-      </w:r>
-      <w:bookmarkStart w:id="5" w:name="_Toc492910409"/>
-      <w:proofErr w:type="spellStart"/>
-      <w:r>
-        <w:t>makefile</w:t>
-      </w:r>
-      <w:bookmarkEnd w:id="5"/>
-      <w:proofErr w:type="spellEnd"/>
-    </w:p>
-    <w:p>
-      <w:r>
-        <w:t xml:space="preserve">The </w:t>
-      </w:r>
-      <w:proofErr w:type="spellStart"/>
-      <w:r>
-        <w:t>makefile</w:t>
-      </w:r>
-      <w:proofErr w:type="spellEnd"/>
-      <w:r>
-        <w:t xml:space="preserve"> contains </w:t>
-      </w:r>
-      <w:r>
-        <w:t>an</w:t>
-      </w:r>
-      <w:r>
-        <w:t xml:space="preserve"> application name (any unique string), and the list of all source files (including &lt;project&gt;.c). It may also contain a list of valid and/or invalid platforms for the given project, </w:t>
-      </w:r>
-      <w:proofErr w:type="spellStart"/>
-      <w:r>
-        <w:t>makefile</w:t>
-      </w:r>
-      <w:proofErr w:type="spellEnd"/>
-      <w:r>
-        <w:t xml:space="preserve"> macros to provide access to libraries, and other resources such as images, web pages, etc. </w:t>
-      </w:r>
-      <w:r>
-        <w:rPr>
-          <w:b/>
-        </w:rPr>
-        <w:t xml:space="preserve">The application name </w:t>
-      </w:r>
-      <w:r>
-        <w:rPr>
-          <w:b/>
-        </w:rPr>
-        <w:t xml:space="preserve">in the make file </w:t>
-      </w:r>
-      <w:r>
-        <w:rPr>
-          <w:b/>
-        </w:rPr>
-        <w:t>MUST BE A UNIQUE STRING.</w:t>
-      </w:r>
-      <w:r>
-        <w:t xml:space="preserve"> If any two projects in the </w:t>
-      </w:r>
-      <w:r>
-        <w:rPr>
-          <w:u w:val="single"/>
-        </w:rPr>
-        <w:t>entire workspace</w:t>
-      </w:r>
-      <w:r>
-        <w:t xml:space="preserve"> have the same application name then the build may not work. In some </w:t>
-      </w:r>
-      <w:proofErr w:type="gramStart"/>
-      <w:r>
-        <w:t>cases</w:t>
-      </w:r>
-      <w:proofErr w:type="gramEnd"/>
-      <w:r>
-        <w:t xml:space="preserve"> the build may go into an infinite loop because the make target builds the files from the wrong project and then can’t find the correct object files forcing it to continually request the (wrong) files to be re-built. Therefore, it is recommended that the complete project name including the folder path hierarchy be used in the application name. In addition, </w:t>
-      </w:r>
-      <w:r>
-        <w:rPr>
-          <w:b/>
-        </w:rPr>
-        <w:t>the application name in the make file must not have any spaces at the end of the string</w:t>
-      </w:r>
-      <w:r>
-        <w:t>. If it does, the project will not build.</w:t>
-      </w:r>
-    </w:p>
-    <w:p>
-      <w:pPr>
-        <w:pStyle w:val="Heading2"/>
-      </w:pPr>
-      <w:bookmarkStart w:id="6" w:name="_Toc492910410"/>
-      <w:r>
-        <w:t>C file</w:t>
-      </w:r>
-      <w:bookmarkEnd w:id="6"/>
-    </w:p>
-    <w:p>
-      <w:r>
-        <w:t>You must #include “</w:t>
-      </w:r>
-      <w:proofErr w:type="spellStart"/>
-      <w:r>
-        <w:t>wiced.h</w:t>
-      </w:r>
-      <w:proofErr w:type="spellEnd"/>
-      <w:r>
-        <w:t xml:space="preserve">” at the top of the main C file. You must also call the </w:t>
-      </w:r>
-      <w:proofErr w:type="spellStart"/>
-      <w:r>
-        <w:t>wiced_</w:t>
-      </w:r>
-      <w:proofErr w:type="gramStart"/>
-      <w:r>
-        <w:t>init</w:t>
-      </w:r>
-      <w:proofErr w:type="spellEnd"/>
-      <w:r>
-        <w:t>(</w:t>
-      </w:r>
-      <w:proofErr w:type="gramEnd"/>
-      <w:r>
-        <w:t>); function in the initialization section of the main C</w:t>
-      </w:r>
-      <w:r>
-        <w:t xml:space="preserve"> file. This function does</w:t>
-      </w:r>
-      <w:r>
-        <w:t xml:space="preserve"> the initialization required to get the other WICED APIs to work properly and calls the functions that initialize the peripherals for the kit.</w:t>
-      </w:r>
-    </w:p>
-    <w:p>
-      <w:pPr>
-        <w:pStyle w:val="Heading2"/>
-      </w:pPr>
-      <w:bookmarkStart w:id="7" w:name="_Toc492910411"/>
-      <w:r>
-        <w:t>Make Target</w:t>
-      </w:r>
-      <w:bookmarkEnd w:id="7"/>
-    </w:p>
-    <w:p>
-      <w:r>
-        <w:t>To</w:t>
-      </w:r>
-      <w:r>
-        <w:t xml:space="preserve"> download the project to your board, you will need to create a new make target of the form:</w:t>
-      </w:r>
-    </w:p>
-    <w:p>
-      <w:pPr>
-        <w:ind w:left="720"/>
-        <w:rPr>
-          <w:i/>
-        </w:rPr>
-      </w:pPr>
-      <w:r>
-        <w:rPr>
-          <w:i/>
-        </w:rPr>
-        <w:t>&lt;folder1</w:t>
-      </w:r>
-      <w:proofErr w:type="gramStart"/>
-      <w:r>
-        <w:rPr>
-          <w:i/>
-        </w:rPr>
-        <w:t>&gt;.</w:t>
+        <w:rPr>
+          <w:i/>
+        </w:rPr>
+      </w:pPr>
+      <w:r>
+        <w:rPr>
+          <w:i/>
+        </w:rPr>
+        <w:t>&lt;folder1&gt;.</w:t>
       </w:r>
       <w:r>
         <w:rPr>
@@ -2871,7 +2679,6 @@
         </w:rPr>
         <w:t>[</w:t>
       </w:r>
-      <w:proofErr w:type="gramEnd"/>
       <w:r>
         <w:rPr>
           <w:i/>
@@ -2939,15 +2746,7 @@
         <w:t>&lt;project&gt; is the n</w:t>
       </w:r>
       <w:r>
-        <w:t xml:space="preserve">ame of the project. The folder and </w:t>
-      </w:r>
-      <w:proofErr w:type="spellStart"/>
-      <w:r>
-        <w:t>makefile</w:t>
-      </w:r>
-      <w:proofErr w:type="spellEnd"/>
-      <w:r>
-        <w:t xml:space="preserve"> must</w:t>
+        <w:t>ame of the project. The folder and makefile must</w:t>
       </w:r>
       <w:r>
         <w:t xml:space="preserve"> have the same name.</w:t>
@@ -2968,7 +2767,13 @@
     </w:p>
     <w:p>
       <w:r>
-        <w:t>For example, if we create a folder called “ww101” for our class projects and a subfolder called “02” for the chapter 2 projects, and call the first project “02_blinkled”, the build target for our board would be:</w:t>
+        <w:t xml:space="preserve">For example, if we create a folder called “ww101” for our class projects and a subfolder called “02” for the chapter 2 projects, and call the first project “02_blinkled”, the build target for our board </w:t>
+      </w:r>
+      <w:r>
+        <w:t xml:space="preserve">(assuming we are using the CYW943907AEVAl1F as the baseboard) </w:t>
+      </w:r>
+      <w:r>
+        <w:t>would be:</w:t>
       </w:r>
     </w:p>
     <w:p>
@@ -3054,11 +2859,9 @@
       <w:r>
         <w:t xml:space="preserve">To create a new make </w:t>
       </w:r>
-      <w:proofErr w:type="gramStart"/>
-      <w:r>
-        <w:t>target</w:t>
-      </w:r>
-      <w:proofErr w:type="gramEnd"/>
+      <w:r>
+        <w:t>target,</w:t>
+      </w:r>
       <w:r>
         <w:t xml:space="preserve"> you can right click on an existing make target that is similar to what you want to create and select </w:t>
       </w:r>
@@ -3081,36 +2884,23 @@
         <w:rPr>
           <w:i/>
         </w:rPr>
+        <w:t>Copy of</w:t>
+      </w:r>
+      <w:r>
+        <w:t xml:space="preserve"> ” at the beginning of the name. Delete “</w:t>
+      </w:r>
+      <w:r>
+        <w:rPr>
+          <w:i/>
+        </w:rPr>
         <w:t xml:space="preserve">Copy </w:t>
       </w:r>
-      <w:proofErr w:type="gramStart"/>
-      <w:r>
-        <w:rPr>
-          <w:i/>
-        </w:rPr>
-        <w:t>of</w:t>
-      </w:r>
-      <w:r>
-        <w:t xml:space="preserve"> ”</w:t>
-      </w:r>
-      <w:proofErr w:type="gramEnd"/>
-      <w:r>
-        <w:t xml:space="preserve"> at the beginning of the name. Delete “</w:t>
-      </w:r>
-      <w:r>
-        <w:rPr>
-          <w:i/>
-        </w:rPr>
-        <w:t xml:space="preserve">Copy </w:t>
-      </w:r>
-      <w:proofErr w:type="gramStart"/>
       <w:r>
         <w:rPr>
           <w:i/>
         </w:rPr>
         <w:t>of ”</w:t>
       </w:r>
-      <w:proofErr w:type="gramEnd"/>
       <w:r>
         <w:t xml:space="preserve"> (don’t forget to remove the space!) and change the name as necessary for your new make target.</w:t>
       </w:r>
@@ -3267,7 +3057,7 @@
           </mc:Choice>
           <mc:Fallback>
             <w:pict>
-              <v:rect w14:anchorId="76EA01EC" id="Rectangle 8" o:spid="_x0000_s1026" style="position:absolute;margin-left:443.05pt;margin-top:240.35pt;width:11.25pt;height:12.85pt;z-index:251656192;visibility:visible;mso-wrap-style:square;mso-wrap-distance-left:9pt;mso-wrap-distance-top:0;mso-wrap-distance-right:9pt;mso-wrap-distance-bottom:0;mso-position-horizontal:absolute;mso-position-horizontal-relative:text;mso-position-vertical:absolute;mso-position-vertical-relative:text;v-text-anchor:middle" o:gfxdata="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" filled="f" strokecolor="red" strokeweight="2.25pt"/>
+              <v:rect w14:anchorId="2190531D" id="Rectangle 8" o:spid="_x0000_s1026" style="position:absolute;margin-left:443.05pt;margin-top:240.35pt;width:11.25pt;height:12.85pt;z-index:251656192;visibility:visible;mso-wrap-style:square;mso-wrap-distance-left:9pt;mso-wrap-distance-top:0;mso-wrap-distance-right:9pt;mso-wrap-distance-bottom:0;mso-position-horizontal:absolute;mso-position-horizontal-relative:text;mso-position-vertical:absolute;mso-position-vertical-relative:text;v-text-anchor:middle" o:gfxdata="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" filled="f" strokecolor="red" strokeweight="2.25pt"/>
             </w:pict>
           </mc:Fallback>
         </mc:AlternateContent>
@@ -3341,7 +3131,7 @@
           </mc:Choice>
           <mc:Fallback>
             <w:pict>
-              <v:rect w14:anchorId="3859E281" id="Rectangle 9" o:spid="_x0000_s1026" style="position:absolute;margin-left:442.15pt;margin-top:174.1pt;width:11.25pt;height:12.85pt;z-index:251658240;visibility:visible;mso-wrap-style:square;mso-wrap-distance-left:9pt;mso-wrap-distance-top:0;mso-wrap-distance-right:9pt;mso-wrap-distance-bottom:0;mso-position-horizontal:absolute;mso-position-horizontal-relative:text;mso-position-vertical:absolute;mso-position-vertical-relative:text;v-text-anchor:middle" o:gfxdata="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" filled="f" strokecolor="red" strokeweight="2.25pt"/>
+              <v:rect w14:anchorId="42F11736" id="Rectangle 9" o:spid="_x0000_s1026" style="position:absolute;margin-left:442.15pt;margin-top:174.1pt;width:11.25pt;height:12.85pt;z-index:251658240;visibility:visible;mso-wrap-style:square;mso-wrap-distance-left:9pt;mso-wrap-distance-top:0;mso-wrap-distance-right:9pt;mso-wrap-distance-bottom:0;mso-position-horizontal:absolute;mso-position-horizontal-relative:text;mso-position-vertical:absolute;mso-position-vertical-relative:text;v-text-anchor:middle" o:gfxdata="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" filled="f" strokecolor="red" strokeweight="2.25pt"/>
             </w:pict>
           </mc:Fallback>
         </mc:AlternateContent>
@@ -3422,15 +3212,7 @@
     </w:p>
     <w:p>
       <w:r>
-        <w:t>For some devices, the module contains two chips – the microcontroller and the Wi-Fi/Bluetooth radio. The make target option “download” just downloads the firmware to the microcontroller but does not affect the radio firmware. In most cases, that is all that is needed since the default radio firmware doesn’t change. However, in some cases, you may need to modify the radio chip’s firmware. In that case, you can download the radio firmware once by adding “</w:t>
-      </w:r>
-      <w:proofErr w:type="spellStart"/>
-      <w:r>
-        <w:t>download_apps</w:t>
-      </w:r>
-      <w:proofErr w:type="spellEnd"/>
-      <w:r>
-        <w:t>” to the make target. That is, you would have:</w:t>
+        <w:t>For some devices, the module contains two chips – the microcontroller and the Wi-Fi/Bluetooth radio. The make target option “download” just downloads the firmware to the microcontroller but does not affect the radio firmware. In most cases, that is all that is needed since the default radio firmware doesn’t change. However, in some cases, you may need to modify the radio chip’s firmware. In that case, you can download the radio firmware once by adding “download_apps” to the make target. That is, you would have:</w:t>
       </w:r>
     </w:p>
     <w:p>
@@ -3444,14 +3226,7 @@
         <w:rPr>
           <w:i/>
         </w:rPr>
-        <w:t>&lt;folder1</w:t>
-      </w:r>
-      <w:proofErr w:type="gramStart"/>
-      <w:r>
-        <w:rPr>
-          <w:i/>
-        </w:rPr>
-        <w:t>&gt;.</w:t>
+        <w:t>&lt;folder1&gt;.</w:t>
       </w:r>
       <w:r>
         <w:rPr>
@@ -3459,7 +3234,6 @@
         </w:rPr>
         <w:t>[</w:t>
       </w:r>
-      <w:proofErr w:type="gramEnd"/>
       <w:r>
         <w:rPr>
           <w:i/>
@@ -3490,19 +3264,11 @@
         </w:rPr>
         <w:t xml:space="preserve">.&lt;project&gt;-&lt;platform&gt; download </w:t>
       </w:r>
-      <w:proofErr w:type="spellStart"/>
-      <w:r>
-        <w:rPr>
-          <w:i/>
-        </w:rPr>
-        <w:t>download_apps</w:t>
-      </w:r>
-      <w:proofErr w:type="spellEnd"/>
-      <w:r>
-        <w:rPr>
-          <w:i/>
-        </w:rPr>
-        <w:t xml:space="preserve"> </w:t>
+      <w:r>
+        <w:rPr>
+          <w:i/>
+        </w:rPr>
+        <w:t xml:space="preserve">download_apps </w:t>
       </w:r>
       <w:r>
         <w:rPr>
@@ -3527,13 +3293,7 @@
     </w:p>
     <w:p>
       <w:r>
-        <w:t>If anything went wrong</w:t>
-      </w:r>
-      <w:r>
-        <w:t xml:space="preserve"> during the build</w:t>
-      </w:r>
-      <w:r>
-        <w:t>, carefully check the following items:</w:t>
+        <w:t>If anything went wrong during the build, carefully check the following items:</w:t>
       </w:r>
     </w:p>
     <w:p>
@@ -3545,15 +3305,7 @@
         </w:numPr>
       </w:pPr>
       <w:r>
-        <w:t xml:space="preserve">The project folder name and make file name are </w:t>
-      </w:r>
-      <w:proofErr w:type="gramStart"/>
-      <w:r>
-        <w:t>EXACTLY the same</w:t>
-      </w:r>
-      <w:proofErr w:type="gramEnd"/>
-      <w:r>
-        <w:t>.</w:t>
+        <w:t>The project folder name and make file name are EXACTLY the same.</w:t>
       </w:r>
     </w:p>
     <w:p>
@@ -3639,13 +3391,7 @@
         <w:rPr>
           <w:b/>
         </w:rPr>
-        <w:t>E</w:t>
-      </w:r>
-      <w:r>
-        <w:rPr>
-          <w:b/>
-        </w:rPr>
-        <w:t>mpty variable name</w:t>
+        <w:t>Empty variable name</w:t>
       </w:r>
       <w:r>
         <w:t xml:space="preserve"> usually means you have a space after the application name in the make file.</w:t>
@@ -3684,27 +3430,7 @@
         <w:rPr>
           <w:b/>
         </w:rPr>
-        <w:t>R</w:t>
-      </w:r>
-      <w:r>
-        <w:rPr>
-          <w:b/>
-        </w:rPr>
-        <w:t xml:space="preserve">ecipe for target </w:t>
-      </w:r>
-      <w:proofErr w:type="spellStart"/>
-      <w:r>
-        <w:rPr>
-          <w:b/>
-        </w:rPr>
-        <w:t>download_dct</w:t>
-      </w:r>
-      <w:proofErr w:type="spellEnd"/>
-      <w:r>
-        <w:rPr>
-          <w:b/>
-        </w:rPr>
-        <w:t xml:space="preserve"> failed</w:t>
+        <w:t>Recipe for target download_dct failed</w:t>
       </w:r>
       <w:r>
         <w:t xml:space="preserve"> usually means that your kit is not connected or the device drivers are not installed.</w:t>
@@ -3720,7 +3446,7 @@
       <w:pPr>
         <w:pStyle w:val="Heading1"/>
       </w:pPr>
-      <w:bookmarkStart w:id="8" w:name="_Toc492910412"/>
+      <w:bookmarkStart w:id="8" w:name="_Toc500426920"/>
       <w:r>
         <w:lastRenderedPageBreak/>
         <w:t>Peripherals</w:t>
@@ -3731,7 +3457,7 @@
       <w:pPr>
         <w:pStyle w:val="Heading2"/>
       </w:pPr>
-      <w:bookmarkStart w:id="9" w:name="_Toc492910413"/>
+      <w:bookmarkStart w:id="9" w:name="_Toc500426921"/>
       <w:r>
         <w:t>GPIO</w:t>
       </w:r>
@@ -3746,138 +3472,76 @@
       <w:r>
         <w:t xml:space="preserve">Once initialized, input pins can be read using </w:t>
       </w:r>
-      <w:proofErr w:type="spellStart"/>
+      <w:r>
+        <w:rPr>
+          <w:i/>
+        </w:rPr>
+        <w:t>wiced_gpio_input_get</w:t>
+      </w:r>
+      <w:r>
+        <w:rPr>
+          <w:i/>
+        </w:rPr>
+        <w:t>()</w:t>
+      </w:r>
+      <w:r>
+        <w:t xml:space="preserve"> and outputs can be driven using </w:t>
+      </w:r>
+      <w:r>
+        <w:rPr>
+          <w:i/>
+        </w:rPr>
+        <w:t>wiced_gpio_</w:t>
+      </w:r>
+      <w:r>
+        <w:rPr>
+          <w:i/>
+        </w:rPr>
+        <w:t>output_high()</w:t>
+      </w:r>
+      <w:r>
+        <w:t xml:space="preserve"> and </w:t>
+      </w:r>
+      <w:r>
+        <w:rPr>
+          <w:i/>
+        </w:rPr>
+        <w:t>wiced_gpio_</w:t>
+      </w:r>
+      <w:r>
+        <w:rPr>
+          <w:i/>
+        </w:rPr>
+        <w:t>output_low()</w:t>
+      </w:r>
+      <w:r>
+        <w:t>. The parameter for these functions is the WICED pin name such as WICED_GPIO_1 or a peripheral name for your platform such as WICED_LED1.</w:t>
+      </w:r>
+    </w:p>
+    <w:p>
+      <w:r>
+        <w:t xml:space="preserve">GPIO interrupts are controlled using </w:t>
+      </w:r>
       <w:r>
         <w:rPr>
           <w:i/>
         </w:rPr>
         <w:t>wiced_gpio_input_</w:t>
       </w:r>
-      <w:proofErr w:type="gramStart"/>
-      <w:r>
-        <w:rPr>
-          <w:i/>
-        </w:rPr>
-        <w:t>get</w:t>
-      </w:r>
-      <w:proofErr w:type="spellEnd"/>
-      <w:r>
-        <w:rPr>
-          <w:i/>
-        </w:rPr>
-        <w:t>(</w:t>
-      </w:r>
-      <w:proofErr w:type="gramEnd"/>
-      <w:r>
-        <w:rPr>
-          <w:i/>
-        </w:rPr>
-        <w:t>)</w:t>
-      </w:r>
-      <w:r>
-        <w:t xml:space="preserve"> and outputs can be driven using </w:t>
-      </w:r>
-      <w:proofErr w:type="spellStart"/>
-      <w:r>
-        <w:rPr>
-          <w:i/>
-        </w:rPr>
-        <w:t>wiced_gpio_</w:t>
-      </w:r>
-      <w:r>
-        <w:rPr>
-          <w:i/>
-        </w:rPr>
-        <w:t>output_high</w:t>
-      </w:r>
-      <w:proofErr w:type="spellEnd"/>
-      <w:r>
-        <w:rPr>
-          <w:i/>
-        </w:rPr>
-        <w:t>()</w:t>
+      <w:r>
+        <w:rPr>
+          <w:i/>
+        </w:rPr>
+        <w:t>irq_enable()</w:t>
       </w:r>
       <w:r>
         <w:t xml:space="preserve"> and </w:t>
       </w:r>
-      <w:proofErr w:type="spellStart"/>
-      <w:r>
-        <w:rPr>
-          <w:i/>
-        </w:rPr>
-        <w:t>wiced_gpio_</w:t>
-      </w:r>
-      <w:r>
-        <w:rPr>
-          <w:i/>
-        </w:rPr>
-        <w:t>output_low</w:t>
-      </w:r>
-      <w:proofErr w:type="spellEnd"/>
-      <w:r>
-        <w:rPr>
-          <w:i/>
-        </w:rPr>
-        <w:t>()</w:t>
-      </w:r>
-      <w:r>
-        <w:t>. The parameter for these functions is the WICED pin name such as WICED_GPIO_1 or a peripheral name for your platform such as WICED_LED1.</w:t>
-      </w:r>
-    </w:p>
-    <w:p>
-      <w:r>
-        <w:t xml:space="preserve">GPIO interrupts are controlled using </w:t>
-      </w:r>
-      <w:proofErr w:type="spellStart"/>
-      <w:r>
-        <w:rPr>
-          <w:i/>
-        </w:rPr>
-        <w:t>wiced_gpio_input_</w:t>
-      </w:r>
-      <w:r>
-        <w:rPr>
-          <w:i/>
-        </w:rPr>
-        <w:t>irq_</w:t>
-      </w:r>
-      <w:proofErr w:type="gramStart"/>
-      <w:r>
-        <w:rPr>
-          <w:i/>
-        </w:rPr>
-        <w:t>enable</w:t>
-      </w:r>
-      <w:proofErr w:type="spellEnd"/>
-      <w:r>
-        <w:rPr>
-          <w:i/>
-        </w:rPr>
-        <w:t>(</w:t>
-      </w:r>
-      <w:proofErr w:type="gramEnd"/>
-      <w:r>
-        <w:rPr>
-          <w:i/>
-        </w:rPr>
-        <w:t>)</w:t>
-      </w:r>
-      <w:r>
-        <w:t xml:space="preserve"> and </w:t>
-      </w:r>
-      <w:proofErr w:type="spellStart"/>
-      <w:r>
-        <w:rPr>
-          <w:i/>
-        </w:rPr>
-        <w:t>wiced_gpio_input_irq_disable</w:t>
-      </w:r>
-      <w:proofErr w:type="spellEnd"/>
-      <w:r>
-        <w:rPr>
-          <w:i/>
-        </w:rPr>
-        <w:t>()</w:t>
+      <w:r>
+        <w:rPr>
+          <w:i/>
+        </w:rPr>
+        <w:t>wiced_gpio_input_irq_disable()</w:t>
       </w:r>
       <w:r>
         <w:t>.</w:t>
@@ -3887,7 +3551,7 @@
       <w:pPr>
         <w:pStyle w:val="Heading2"/>
       </w:pPr>
-      <w:bookmarkStart w:id="10" w:name="_Toc492910414"/>
+      <w:bookmarkStart w:id="10" w:name="_Toc500426922"/>
       <w:r>
         <w:t>PWM</w:t>
       </w:r>
@@ -3950,48 +3614,20 @@
         <w:rPr>
           <w:b/>
         </w:rPr>
-        <w:t xml:space="preserve">for the parameters to take effect and for the PWM to generate an output. You should call the start function every time you update parameters using the </w:t>
-      </w:r>
-      <w:proofErr w:type="spellStart"/>
-      <w:r>
+        <w:t>for the parameters to take effect and for the PWM to generate an output. You should call the start function every time you update parameters using the init function.</w:t>
+      </w:r>
+    </w:p>
+    <w:p>
+      <w:pPr>
         <w:rPr>
           <w:b/>
         </w:rPr>
-        <w:t>init</w:t>
-      </w:r>
-      <w:proofErr w:type="spellEnd"/>
+      </w:pPr>
       <w:r>
         <w:rPr>
           <w:b/>
         </w:rPr>
-        <w:t xml:space="preserve"> function.</w:t>
-      </w:r>
-    </w:p>
-    <w:p>
-      <w:pPr>
-        <w:rPr>
-          <w:b/>
-        </w:rPr>
-      </w:pPr>
-      <w:r>
-        <w:rPr>
-          <w:b/>
-        </w:rPr>
-        <w:t xml:space="preserve">If you are using a PWM on a pin that was initialized as a GPIO such as the LEDs on the shield, you must first call the pin </w:t>
-      </w:r>
-      <w:proofErr w:type="spellStart"/>
-      <w:r>
-        <w:rPr>
-          <w:b/>
-        </w:rPr>
-        <w:t>deinit</w:t>
-      </w:r>
-      <w:proofErr w:type="spellEnd"/>
-      <w:r>
-        <w:rPr>
-          <w:b/>
-        </w:rPr>
-        <w:t xml:space="preserve"> function before the PWM will be able to output a signal on that pin.</w:t>
+        <w:t>If you are using a PWM on a pin that was initialized as a GPIO such as the LEDs on the shield, you must first call the pin deinit function before the PWM will be able to output a signal on that pin.</w:t>
       </w:r>
     </w:p>
     <w:p>
@@ -4003,7 +3639,7 @@
       <w:pPr>
         <w:pStyle w:val="Heading2"/>
       </w:pPr>
-      <w:bookmarkStart w:id="11" w:name="_Toc492910415"/>
+      <w:bookmarkStart w:id="11" w:name="_Toc500426923"/>
       <w:r>
         <w:t>Debug Printing</w:t>
       </w:r>
@@ -4023,37 +3659,13 @@
         <w:t>that</w:t>
       </w:r>
       <w:r>
-        <w:t xml:space="preserve"> can be enabled or disabled in the file “include/</w:t>
-      </w:r>
-      <w:proofErr w:type="spellStart"/>
-      <w:r>
-        <w:t>wiced_defaults.h</w:t>
-      </w:r>
-      <w:proofErr w:type="spellEnd"/>
-      <w:r>
-        <w:t xml:space="preserve">”. We will use one called “WPRINT_APP_INFO” which is meant for printing application information and is enabled by default. This is a macro that uses standard </w:t>
-      </w:r>
-      <w:proofErr w:type="spellStart"/>
-      <w:proofErr w:type="gramStart"/>
-      <w:r>
-        <w:rPr>
-          <w:i/>
-        </w:rPr>
-        <w:t>printf</w:t>
-      </w:r>
-      <w:proofErr w:type="spellEnd"/>
-      <w:r>
-        <w:rPr>
-          <w:i/>
-        </w:rPr>
-        <w:t>(</w:t>
-      </w:r>
-      <w:proofErr w:type="gramEnd"/>
-      <w:r>
-        <w:rPr>
-          <w:i/>
-        </w:rPr>
-        <w:t>)</w:t>
+        <w:t xml:space="preserve"> can be enabled or disabled in the file “include/wiced_defaults.h”. We will use one called “WPRINT_APP_INFO” which is meant for printing application information and is enabled by default. This is a macro that uses standard </w:t>
+      </w:r>
+      <w:r>
+        <w:rPr>
+          <w:i/>
+        </w:rPr>
+        <w:t>printf()</w:t>
       </w:r>
       <w:r>
         <w:t xml:space="preserve"> formatting. For example, to print a variable called “test” you could use the following:</w:t>
@@ -4062,15 +3674,7 @@
     <w:p>
       <w:r>
         <w:tab/>
-        <w:t>WPRINT_APP_</w:t>
-      </w:r>
-      <w:proofErr w:type="gramStart"/>
-      <w:r>
-        <w:t>INFO( (</w:t>
-      </w:r>
-      <w:proofErr w:type="gramEnd"/>
-      <w:r>
-        <w:t>“The value of test is: %d\n”, test) );</w:t>
+        <w:t>WPRINT_APP_INFO( (“The value of test is: %d\n”, test) );</w:t>
       </w:r>
     </w:p>
     <w:p>
@@ -4151,22 +3755,14 @@
     <w:p>
       <w:r>
         <w:lastRenderedPageBreak/>
-        <w:t xml:space="preserve">There are other message macros that are not enabled by default in </w:t>
-      </w:r>
-      <w:proofErr w:type="spellStart"/>
-      <w:r>
-        <w:t>wiced_defaults.h</w:t>
-      </w:r>
-      <w:proofErr w:type="spellEnd"/>
-      <w:r>
-        <w:t xml:space="preserve"> such as WPRINT_APP_DEBUG and WPRINT_APP_ERROR. These macros are used in some of the examples so you can enable them in cases where those messages are useful. </w:t>
+        <w:t xml:space="preserve">There are other message macros that are not enabled by default in wiced_defaults.h such as WPRINT_APP_DEBUG and WPRINT_APP_ERROR. These macros are used in some of the examples so you can enable them in cases where those messages are useful. </w:t>
       </w:r>
     </w:p>
     <w:p>
       <w:pPr>
         <w:pStyle w:val="Heading2"/>
       </w:pPr>
-      <w:bookmarkStart w:id="12" w:name="_Toc492910416"/>
+      <w:bookmarkStart w:id="12" w:name="_Toc500426924"/>
       <w:r>
         <w:t>UART</w:t>
       </w:r>
@@ -4174,15 +3770,7 @@
     </w:p>
     <w:p>
       <w:r>
-        <w:t>In addition to the USB-UART debug print functions, the device can also send standard UART data over the Arduino UART pins (D0 and D1) using STDIO_UART as defined in the “</w:t>
-      </w:r>
-      <w:proofErr w:type="spellStart"/>
-      <w:r>
-        <w:t>platform.h</w:t>
-      </w:r>
-      <w:proofErr w:type="spellEnd"/>
-      <w:r>
-        <w:t>” file. These pins are also connected to the on-board USB-UART Bridge so the same terminal window used for the debug messages will work for standard UART communication too. On the CYW943907AEVAL1F kit, there is a second UART (called WICED_UART_2) connected to Arduino pins D8 and D9.</w:t>
+        <w:t>In addition to the USB-UART debug print functions, the device can also send standard UART data over the Arduino UART pins (D0 and D1) using STDIO_UART as defined in the “platform.h” file. These pins are also connected to the on-board USB-UART Bridge so the same terminal window used for the debug messages will work for standard UART communication too. On the CYW943907AEVAL1F kit, there is a second UART (called WICED_UART_2) connected to Arduino pins D8 and D9.</w:t>
       </w:r>
     </w:p>
     <w:p>
@@ -4215,82 +3803,55 @@
         </w:rPr>
         <w:t xml:space="preserve"> those functions are already called from </w:t>
       </w:r>
-      <w:proofErr w:type="spellStart"/>
       <w:r>
         <w:rPr>
           <w:i/>
           <w:u w:val="single"/>
         </w:rPr>
-        <w:t>platform_stdio_</w:t>
-      </w:r>
-      <w:proofErr w:type="gramStart"/>
+        <w:t>platform_stdio_in</w:t>
+      </w:r>
       <w:r>
         <w:rPr>
           <w:i/>
           <w:u w:val="single"/>
         </w:rPr>
-        <w:t>in</w:t>
+        <w:t>i</w:t>
       </w:r>
       <w:r>
         <w:rPr>
           <w:i/>
           <w:u w:val="single"/>
         </w:rPr>
-        <w:t>i</w:t>
-      </w:r>
-      <w:r>
-        <w:rPr>
-          <w:i/>
+        <w:t>t()</w:t>
+      </w:r>
+      <w:r>
+        <w:rPr>
           <w:u w:val="single"/>
         </w:rPr>
-        <w:t>t</w:t>
-      </w:r>
-      <w:proofErr w:type="spellEnd"/>
-      <w:r>
-        <w:rPr>
-          <w:i/>
+        <w:t xml:space="preserve"> which is in turn called from </w:t>
+      </w:r>
+      <w:r>
+        <w:rPr>
           <w:u w:val="single"/>
         </w:rPr>
-        <w:t>(</w:t>
-      </w:r>
-      <w:proofErr w:type="gramEnd"/>
-      <w:r>
-        <w:rPr>
-          <w:i/>
+        <w:t>“</w:t>
+      </w:r>
+      <w:r>
+        <w:rPr>
           <w:u w:val="single"/>
         </w:rPr>
-        <w:t>)</w:t>
+        <w:t>platform.c</w:t>
       </w:r>
       <w:r>
         <w:rPr>
           <w:u w:val="single"/>
         </w:rPr>
-        <w:t xml:space="preserve"> which is in turn called from </w:t>
+        <w:t>”</w:t>
       </w:r>
       <w:r>
         <w:rPr>
           <w:u w:val="single"/>
         </w:rPr>
-        <w:t>“</w:t>
-      </w:r>
-      <w:proofErr w:type="spellStart"/>
-      <w:r>
-        <w:rPr>
-          <w:u w:val="single"/>
-        </w:rPr>
-        <w:t>platform.c</w:t>
-      </w:r>
-      <w:proofErr w:type="spellEnd"/>
-      <w:r>
-        <w:rPr>
-          <w:u w:val="single"/>
-        </w:rPr>
-        <w:t>”</w:t>
-      </w:r>
-      <w:r>
-        <w:rPr>
-          <w:u w:val="single"/>
-        </w:rPr>
         <w:t>.</w:t>
       </w:r>
       <w:r>
@@ -4303,15 +3864,7 @@
         <w:t>.</w:t>
       </w:r>
       <w:r>
-        <w:t xml:space="preserve"> The STDIO_UART is by default set up for 115200 baud, </w:t>
-      </w:r>
-      <w:proofErr w:type="gramStart"/>
-      <w:r>
-        <w:t>8 bit</w:t>
-      </w:r>
-      <w:proofErr w:type="gramEnd"/>
-      <w:r>
-        <w:t xml:space="preserve"> width, no parity, no flow control.</w:t>
+        <w:t xml:space="preserve"> The STDIO_UART is by default set up for 115200 baud, 8 bit width, no parity, no flow control.</w:t>
       </w:r>
     </w:p>
     <w:p>
@@ -4342,22 +3895,18 @@
       <w:r>
         <w:t xml:space="preserve">The UART initialization function requires a configuration structure of type </w:t>
       </w:r>
-      <w:proofErr w:type="spellStart"/>
       <w:r>
         <w:rPr>
           <w:i/>
         </w:rPr>
         <w:t>wiced_uart_config_t</w:t>
       </w:r>
-      <w:proofErr w:type="spellEnd"/>
       <w:r>
         <w:t xml:space="preserve"> with the following elements. This is defined in “</w:t>
       </w:r>
-      <w:proofErr w:type="spellStart"/>
       <w:r>
         <w:t>platform_peripheral.h</w:t>
       </w:r>
-      <w:proofErr w:type="spellEnd"/>
       <w:r>
         <w:t>”. As mentioned above, you can find this structure by highlighting, right clicking, and selecting “Open Declaration” from inside WICED Studio on the function name, parameter type, and type name.</w:t>
       </w:r>
@@ -4462,63 +4011,29 @@
       <w:r>
         <w:t xml:space="preserve">If you are using the UART to receive, you must provide a buffer of type </w:t>
       </w:r>
-      <w:proofErr w:type="spellStart"/>
       <w:r>
         <w:rPr>
           <w:i/>
         </w:rPr>
         <w:t>wiced_ring_buffer_t</w:t>
       </w:r>
-      <w:proofErr w:type="spellEnd"/>
       <w:r>
         <w:t xml:space="preserve">. This buffer must be initialized using the </w:t>
       </w:r>
-      <w:proofErr w:type="spellStart"/>
-      <w:r>
-        <w:rPr>
-          <w:i/>
-        </w:rPr>
-        <w:t>ring_buffer_</w:t>
-      </w:r>
-      <w:proofErr w:type="gramStart"/>
-      <w:r>
-        <w:rPr>
-          <w:i/>
-        </w:rPr>
-        <w:t>init</w:t>
-      </w:r>
-      <w:proofErr w:type="spellEnd"/>
-      <w:r>
-        <w:rPr>
-          <w:i/>
-        </w:rPr>
-        <w:t>(</w:t>
-      </w:r>
-      <w:proofErr w:type="gramEnd"/>
-      <w:r>
-        <w:rPr>
-          <w:i/>
-        </w:rPr>
-        <w:t>)</w:t>
-      </w:r>
-      <w:r>
-        <w:t xml:space="preserve"> function which requires a pointer to the ring buffer, a pointer to an array to hold the data, and the size of the buffer. For example, the following could be used to create a </w:t>
-      </w:r>
-      <w:proofErr w:type="gramStart"/>
-      <w:r>
-        <w:t>10 byte</w:t>
-      </w:r>
-      <w:proofErr w:type="gramEnd"/>
-      <w:r>
-        <w:t xml:space="preserve"> ring buffer called </w:t>
-      </w:r>
-      <w:proofErr w:type="spellStart"/>
-      <w:r>
-        <w:t>rx_buffer</w:t>
-      </w:r>
-      <w:proofErr w:type="spellEnd"/>
-      <w:r>
-        <w:t>:</w:t>
+      <w:r>
+        <w:rPr>
+          <w:i/>
+        </w:rPr>
+        <w:t>ring_buffer_init</w:t>
+      </w:r>
+      <w:r>
+        <w:rPr>
+          <w:i/>
+        </w:rPr>
+        <w:t>()</w:t>
+      </w:r>
+      <w:r>
+        <w:t xml:space="preserve"> function which requires a pointer to the ring buffer, a pointer to an array to hold the data, and the size of the buffer. For example, the following could be used to create a 10 byte ring buffer called rx_buffer:</w:t>
       </w:r>
     </w:p>
     <w:p>
@@ -4544,33 +4059,11 @@
           <w:sz w:val="20"/>
         </w:rPr>
       </w:pPr>
-      <w:proofErr w:type="spellStart"/>
       <w:r>
         <w:rPr>
           <w:sz w:val="20"/>
         </w:rPr>
-        <w:t>wiced_ring_buffer_t</w:t>
-      </w:r>
-      <w:proofErr w:type="spellEnd"/>
-      <w:r>
-        <w:rPr>
-          <w:sz w:val="20"/>
-        </w:rPr>
-        <w:t xml:space="preserve"> </w:t>
-      </w:r>
-      <w:proofErr w:type="spellStart"/>
-      <w:r>
-        <w:rPr>
-          <w:sz w:val="20"/>
-        </w:rPr>
-        <w:t>rx_buffer</w:t>
-      </w:r>
-      <w:proofErr w:type="spellEnd"/>
-      <w:r>
-        <w:rPr>
-          <w:sz w:val="20"/>
-        </w:rPr>
-        <w:t>;</w:t>
+        <w:t>wiced_ring_buffer_t rx_buffer;</w:t>
       </w:r>
     </w:p>
     <w:p>
@@ -4587,19 +4080,11 @@
         </w:rPr>
         <w:t xml:space="preserve">uint8_t </w:t>
       </w:r>
-      <w:proofErr w:type="spellStart"/>
       <w:r>
         <w:rPr>
           <w:sz w:val="20"/>
         </w:rPr>
-        <w:t>rx_data</w:t>
-      </w:r>
-      <w:proofErr w:type="spellEnd"/>
-      <w:r>
-        <w:rPr>
-          <w:sz w:val="20"/>
-        </w:rPr>
-        <w:t>[RX_BUFFER_SIZE];</w:t>
+        <w:t>rx_data[RX_BUFFER_SIZE];</w:t>
       </w:r>
     </w:p>
     <w:p>
@@ -4610,68 +4095,18 @@
           <w:sz w:val="20"/>
         </w:rPr>
       </w:pPr>
-      <w:proofErr w:type="spellStart"/>
       <w:r>
         <w:rPr>
           <w:sz w:val="20"/>
         </w:rPr>
-        <w:t>ring_buffer_</w:t>
-      </w:r>
-      <w:proofErr w:type="gramStart"/>
-      <w:r>
-        <w:rPr>
-          <w:sz w:val="20"/>
-        </w:rPr>
-        <w:t>init</w:t>
-      </w:r>
-      <w:proofErr w:type="spellEnd"/>
-      <w:r>
-        <w:rPr>
-          <w:sz w:val="20"/>
-        </w:rPr>
-        <w:t>(</w:t>
-      </w:r>
-      <w:proofErr w:type="gramEnd"/>
-      <w:r>
-        <w:rPr>
-          <w:sz w:val="20"/>
-        </w:rPr>
-        <w:t>&amp;</w:t>
-      </w:r>
-      <w:proofErr w:type="spellStart"/>
-      <w:r>
-        <w:rPr>
-          <w:sz w:val="20"/>
-        </w:rPr>
-        <w:t>rx_buffer</w:t>
-      </w:r>
-      <w:proofErr w:type="spellEnd"/>
-      <w:r>
-        <w:rPr>
-          <w:sz w:val="20"/>
-        </w:rPr>
-        <w:t xml:space="preserve">, </w:t>
-      </w:r>
-      <w:proofErr w:type="spellStart"/>
-      <w:r>
-        <w:rPr>
-          <w:sz w:val="20"/>
-        </w:rPr>
-        <w:t>rx_data</w:t>
-      </w:r>
-      <w:proofErr w:type="spellEnd"/>
-      <w:r>
-        <w:rPr>
-          <w:sz w:val="20"/>
-        </w:rPr>
-        <w:t>, RX_BUFFER_SIZE ); /* Initialize ring buffer to hold receive data */</w:t>
+        <w:t>ring_buffer_init(&amp;rx_buffer, rx_data, RX_BUFFER_SIZE ); /* Initialize ring buffer to hold receive data */</w:t>
       </w:r>
     </w:p>
     <w:p>
       <w:pPr>
         <w:pStyle w:val="Heading2"/>
       </w:pPr>
-      <w:bookmarkStart w:id="13" w:name="_Toc492910417"/>
+      <w:bookmarkStart w:id="13" w:name="_Toc500426925"/>
       <w:r>
         <w:t>I2C</w:t>
       </w:r>
@@ -4739,7 +4174,6 @@
           <w:szCs w:val="20"/>
         </w:rPr>
       </w:pPr>
-      <w:proofErr w:type="spellStart"/>
       <w:r>
         <w:rPr>
           <w:rFonts w:ascii="Consolas" w:hAnsi="Consolas" w:cs="Consolas"/>
@@ -4751,7 +4185,6 @@
         </w:rPr>
         <w:t>const</w:t>
       </w:r>
-      <w:proofErr w:type="spellEnd"/>
       <w:r>
         <w:rPr>
           <w:rFonts w:ascii="Consolas" w:hAnsi="Consolas" w:cs="Consolas"/>
@@ -4818,8 +4251,8 @@
           <w:szCs w:val="20"/>
         </w:rPr>
         <w:tab/>
-      </w:r>
-      <w:proofErr w:type="gramStart"/>
+        <w:t xml:space="preserve">.port = </w:t>
+      </w:r>
       <w:r>
         <w:rPr>
           <w:rFonts w:ascii="Consolas" w:hAnsi="Consolas" w:cs="Consolas"/>
@@ -4827,9 +4260,8 @@
           <w:sz w:val="20"/>
           <w:szCs w:val="20"/>
         </w:rPr>
-        <w:t>.port</w:t>
-      </w:r>
-      <w:proofErr w:type="gramEnd"/>
+        <w:t>WICED_I2C_2</w:t>
+      </w:r>
       <w:r>
         <w:rPr>
           <w:rFonts w:ascii="Consolas" w:hAnsi="Consolas" w:cs="Consolas"/>
@@ -4837,8 +4269,21 @@
           <w:sz w:val="20"/>
           <w:szCs w:val="20"/>
         </w:rPr>
-        <w:t xml:space="preserve"> = </w:t>
-      </w:r>
+        <w:t>,</w:t>
+      </w:r>
+    </w:p>
+    <w:p>
+      <w:pPr>
+        <w:autoSpaceDE w:val="0"/>
+        <w:autoSpaceDN w:val="0"/>
+        <w:adjustRightInd w:val="0"/>
+        <w:spacing w:after="0"/>
+        <w:rPr>
+          <w:rFonts w:ascii="Consolas" w:hAnsi="Consolas" w:cs="Consolas"/>
+          <w:sz w:val="20"/>
+          <w:szCs w:val="20"/>
+        </w:rPr>
+      </w:pPr>
       <w:r>
         <w:rPr>
           <w:rFonts w:ascii="Consolas" w:hAnsi="Consolas" w:cs="Consolas"/>
@@ -4846,7 +4291,7 @@
           <w:sz w:val="20"/>
           <w:szCs w:val="20"/>
         </w:rPr>
-        <w:t>WICED_I2C_2</w:t>
+        <w:tab/>
       </w:r>
       <w:r>
         <w:rPr>
@@ -4855,7 +4300,8 @@
           <w:sz w:val="20"/>
           <w:szCs w:val="20"/>
         </w:rPr>
-        <w:t>,</w:t>
+        <w:tab/>
+        <w:t>.address = I2C_ADDRESS,</w:t>
       </w:r>
     </w:p>
     <w:p>
@@ -4887,8 +4333,19 @@
           <w:szCs w:val="20"/>
         </w:rPr>
         <w:tab/>
-      </w:r>
-      <w:proofErr w:type="gramStart"/>
+        <w:t xml:space="preserve">.address_width = </w:t>
+      </w:r>
+      <w:r>
+        <w:rPr>
+          <w:rFonts w:ascii="Consolas" w:hAnsi="Consolas" w:cs="Consolas"/>
+          <w:i/>
+          <w:iCs/>
+          <w:color w:val="0000C0"/>
+          <w:sz w:val="20"/>
+          <w:szCs w:val="20"/>
+        </w:rPr>
+        <w:t>I2C_ADDRESS_WIDTH_7BIT</w:t>
+      </w:r>
       <w:r>
         <w:rPr>
           <w:rFonts w:ascii="Consolas" w:hAnsi="Consolas" w:cs="Consolas"/>
@@ -4896,9 +4353,21 @@
           <w:sz w:val="20"/>
           <w:szCs w:val="20"/>
         </w:rPr>
-        <w:t>.address</w:t>
-      </w:r>
-      <w:proofErr w:type="gramEnd"/>
+        <w:t>,</w:t>
+      </w:r>
+    </w:p>
+    <w:p>
+      <w:pPr>
+        <w:autoSpaceDE w:val="0"/>
+        <w:autoSpaceDN w:val="0"/>
+        <w:adjustRightInd w:val="0"/>
+        <w:spacing w:after="0"/>
+        <w:rPr>
+          <w:rFonts w:ascii="Consolas" w:hAnsi="Consolas" w:cs="Consolas"/>
+          <w:sz w:val="20"/>
+          <w:szCs w:val="20"/>
+        </w:rPr>
+      </w:pPr>
       <w:r>
         <w:rPr>
           <w:rFonts w:ascii="Consolas" w:hAnsi="Consolas" w:cs="Consolas"/>
@@ -4906,21 +4375,8 @@
           <w:sz w:val="20"/>
           <w:szCs w:val="20"/>
         </w:rPr>
-        <w:t xml:space="preserve"> = I2C_ADDRESS,</w:t>
-      </w:r>
-    </w:p>
-    <w:p>
-      <w:pPr>
-        <w:autoSpaceDE w:val="0"/>
-        <w:autoSpaceDN w:val="0"/>
-        <w:adjustRightInd w:val="0"/>
-        <w:spacing w:after="0"/>
-        <w:rPr>
-          <w:rFonts w:ascii="Consolas" w:hAnsi="Consolas" w:cs="Consolas"/>
-          <w:sz w:val="20"/>
-          <w:szCs w:val="20"/>
-        </w:rPr>
-      </w:pPr>
+        <w:tab/>
+      </w:r>
       <w:r>
         <w:rPr>
           <w:rFonts w:ascii="Consolas" w:hAnsi="Consolas" w:cs="Consolas"/>
@@ -4929,7 +4385,43 @@
           <w:szCs w:val="20"/>
         </w:rPr>
         <w:tab/>
-      </w:r>
+        <w:t xml:space="preserve">.speed_mode = </w:t>
+      </w:r>
+      <w:r>
+        <w:rPr>
+          <w:rFonts w:ascii="Consolas" w:hAnsi="Consolas" w:cs="Consolas"/>
+          <w:i/>
+          <w:iCs/>
+          <w:color w:val="0000C0"/>
+          <w:sz w:val="20"/>
+          <w:szCs w:val="20"/>
+        </w:rPr>
+        <w:t>I2C_</w:t>
+      </w:r>
+      <w:r>
+        <w:rPr>
+          <w:rFonts w:ascii="Consolas" w:hAnsi="Consolas" w:cs="Consolas"/>
+          <w:i/>
+          <w:iCs/>
+          <w:color w:val="0000C0"/>
+          <w:sz w:val="20"/>
+          <w:szCs w:val="20"/>
+        </w:rPr>
+        <w:t>STANDARD</w:t>
+      </w:r>
+      <w:r>
+        <w:rPr>
+          <w:rFonts w:ascii="Consolas" w:hAnsi="Consolas" w:cs="Consolas"/>
+          <w:i/>
+          <w:iCs/>
+          <w:color w:val="0000C0"/>
+          <w:sz w:val="20"/>
+          <w:szCs w:val="20"/>
+        </w:rPr>
+        <w:t>_SPEED_MODE</w:t>
+      </w:r>
+    </w:p>
+    <w:p>
       <w:r>
         <w:rPr>
           <w:rFonts w:ascii="Consolas" w:hAnsi="Consolas" w:cs="Consolas"/>
@@ -4937,9 +4429,8 @@
           <w:sz w:val="20"/>
           <w:szCs w:val="20"/>
         </w:rPr>
-        <w:tab/>
-      </w:r>
-      <w:proofErr w:type="gramStart"/>
+        <w:t xml:space="preserve">    </w:t>
+      </w:r>
       <w:r>
         <w:rPr>
           <w:rFonts w:ascii="Consolas" w:hAnsi="Consolas" w:cs="Consolas"/>
@@ -4947,180 +4438,6 @@
           <w:sz w:val="20"/>
           <w:szCs w:val="20"/>
         </w:rPr>
-        <w:t>.</w:t>
-      </w:r>
-      <w:proofErr w:type="spellStart"/>
-      <w:r>
-        <w:rPr>
-          <w:rFonts w:ascii="Consolas" w:hAnsi="Consolas" w:cs="Consolas"/>
-          <w:color w:val="000000"/>
-          <w:sz w:val="20"/>
-          <w:szCs w:val="20"/>
-        </w:rPr>
-        <w:t>address</w:t>
-      </w:r>
-      <w:proofErr w:type="gramEnd"/>
-      <w:r>
-        <w:rPr>
-          <w:rFonts w:ascii="Consolas" w:hAnsi="Consolas" w:cs="Consolas"/>
-          <w:color w:val="000000"/>
-          <w:sz w:val="20"/>
-          <w:szCs w:val="20"/>
-        </w:rPr>
-        <w:t>_width</w:t>
-      </w:r>
-      <w:proofErr w:type="spellEnd"/>
-      <w:r>
-        <w:rPr>
-          <w:rFonts w:ascii="Consolas" w:hAnsi="Consolas" w:cs="Consolas"/>
-          <w:color w:val="000000"/>
-          <w:sz w:val="20"/>
-          <w:szCs w:val="20"/>
-        </w:rPr>
-        <w:t xml:space="preserve"> = </w:t>
-      </w:r>
-      <w:r>
-        <w:rPr>
-          <w:rFonts w:ascii="Consolas" w:hAnsi="Consolas" w:cs="Consolas"/>
-          <w:i/>
-          <w:iCs/>
-          <w:color w:val="0000C0"/>
-          <w:sz w:val="20"/>
-          <w:szCs w:val="20"/>
-        </w:rPr>
-        <w:t>I2C_ADDRESS_WIDTH_7BIT</w:t>
-      </w:r>
-      <w:r>
-        <w:rPr>
-          <w:rFonts w:ascii="Consolas" w:hAnsi="Consolas" w:cs="Consolas"/>
-          <w:color w:val="000000"/>
-          <w:sz w:val="20"/>
-          <w:szCs w:val="20"/>
-        </w:rPr>
-        <w:t>,</w:t>
-      </w:r>
-    </w:p>
-    <w:p>
-      <w:pPr>
-        <w:autoSpaceDE w:val="0"/>
-        <w:autoSpaceDN w:val="0"/>
-        <w:adjustRightInd w:val="0"/>
-        <w:spacing w:after="0"/>
-        <w:rPr>
-          <w:rFonts w:ascii="Consolas" w:hAnsi="Consolas" w:cs="Consolas"/>
-          <w:sz w:val="20"/>
-          <w:szCs w:val="20"/>
-        </w:rPr>
-      </w:pPr>
-      <w:r>
-        <w:rPr>
-          <w:rFonts w:ascii="Consolas" w:hAnsi="Consolas" w:cs="Consolas"/>
-          <w:color w:val="000000"/>
-          <w:sz w:val="20"/>
-          <w:szCs w:val="20"/>
-        </w:rPr>
-        <w:tab/>
-      </w:r>
-      <w:r>
-        <w:rPr>
-          <w:rFonts w:ascii="Consolas" w:hAnsi="Consolas" w:cs="Consolas"/>
-          <w:color w:val="000000"/>
-          <w:sz w:val="20"/>
-          <w:szCs w:val="20"/>
-        </w:rPr>
-        <w:tab/>
-      </w:r>
-      <w:proofErr w:type="gramStart"/>
-      <w:r>
-        <w:rPr>
-          <w:rFonts w:ascii="Consolas" w:hAnsi="Consolas" w:cs="Consolas"/>
-          <w:color w:val="000000"/>
-          <w:sz w:val="20"/>
-          <w:szCs w:val="20"/>
-        </w:rPr>
-        <w:t>.</w:t>
-      </w:r>
-      <w:proofErr w:type="spellStart"/>
-      <w:r>
-        <w:rPr>
-          <w:rFonts w:ascii="Consolas" w:hAnsi="Consolas" w:cs="Consolas"/>
-          <w:color w:val="000000"/>
-          <w:sz w:val="20"/>
-          <w:szCs w:val="20"/>
-        </w:rPr>
-        <w:t>speed</w:t>
-      </w:r>
-      <w:proofErr w:type="gramEnd"/>
-      <w:r>
-        <w:rPr>
-          <w:rFonts w:ascii="Consolas" w:hAnsi="Consolas" w:cs="Consolas"/>
-          <w:color w:val="000000"/>
-          <w:sz w:val="20"/>
-          <w:szCs w:val="20"/>
-        </w:rPr>
-        <w:t>_mode</w:t>
-      </w:r>
-      <w:proofErr w:type="spellEnd"/>
-      <w:r>
-        <w:rPr>
-          <w:rFonts w:ascii="Consolas" w:hAnsi="Consolas" w:cs="Consolas"/>
-          <w:color w:val="000000"/>
-          <w:sz w:val="20"/>
-          <w:szCs w:val="20"/>
-        </w:rPr>
-        <w:t xml:space="preserve"> = </w:t>
-      </w:r>
-      <w:r>
-        <w:rPr>
-          <w:rFonts w:ascii="Consolas" w:hAnsi="Consolas" w:cs="Consolas"/>
-          <w:i/>
-          <w:iCs/>
-          <w:color w:val="0000C0"/>
-          <w:sz w:val="20"/>
-          <w:szCs w:val="20"/>
-        </w:rPr>
-        <w:t>I2C_</w:t>
-      </w:r>
-      <w:r>
-        <w:rPr>
-          <w:rFonts w:ascii="Consolas" w:hAnsi="Consolas" w:cs="Consolas"/>
-          <w:i/>
-          <w:iCs/>
-          <w:color w:val="0000C0"/>
-          <w:sz w:val="20"/>
-          <w:szCs w:val="20"/>
-        </w:rPr>
-        <w:t>STANDARD</w:t>
-      </w:r>
-      <w:r>
-        <w:rPr>
-          <w:rFonts w:ascii="Consolas" w:hAnsi="Consolas" w:cs="Consolas"/>
-          <w:i/>
-          <w:iCs/>
-          <w:color w:val="0000C0"/>
-          <w:sz w:val="20"/>
-          <w:szCs w:val="20"/>
-        </w:rPr>
-        <w:t>_SPEED_MODE</w:t>
-      </w:r>
-    </w:p>
-    <w:p>
-      <w:r>
-        <w:rPr>
-          <w:rFonts w:ascii="Consolas" w:hAnsi="Consolas" w:cs="Consolas"/>
-          <w:color w:val="000000"/>
-          <w:sz w:val="20"/>
-          <w:szCs w:val="20"/>
-        </w:rPr>
-        <w:t xml:space="preserve">    </w:t>
-      </w:r>
-      <w:r>
-        <w:rPr>
-          <w:rFonts w:ascii="Consolas" w:hAnsi="Consolas" w:cs="Consolas"/>
-          <w:color w:val="000000"/>
-          <w:sz w:val="20"/>
-          <w:szCs w:val="20"/>
-        </w:rPr>
         <w:tab/>
         <w:t>};</w:t>
       </w:r>
@@ -5135,6 +4452,24 @@
       <w:r>
         <w:t xml:space="preserve"> experiment with it.</w:t>
       </w:r>
+      <w:r>
+        <w:t xml:space="preserve"> Some kits </w:t>
+      </w:r>
+      <w:r>
+        <w:t xml:space="preserve">may </w:t>
+      </w:r>
+      <w:r>
+        <w:t>only support one of the two methods.</w:t>
+      </w:r>
+    </w:p>
+    <w:p>
+      <w:pPr>
+        <w:pStyle w:val="Heading3"/>
+      </w:pPr>
+      <w:r>
+        <w:lastRenderedPageBreak/>
+        <w:t>wiced_i2c_read and wiced_i2c_write</w:t>
+      </w:r>
     </w:p>
     <w:p>
       <w:r>
@@ -5158,7 +4493,6 @@
         <w:ind w:left="720"/>
       </w:pPr>
       <w:r>
-        <w:lastRenderedPageBreak/>
         <w:t>WICED_I2C_START_FLAG</w:t>
       </w:r>
     </w:p>
@@ -5403,6 +4737,112 @@
       </w:r>
     </w:p>
     <w:p>
+      <w:pPr>
+        <w:pStyle w:val="Heading3"/>
+      </w:pPr>
+      <w:r>
+        <w:t>wiced_i2c_transfer</w:t>
+      </w:r>
+    </w:p>
+    <w:p>
+      <w:r>
+        <w:t xml:space="preserve">If you decide to use the wiced_i2c_transfer function instead of the separate read/write functions, you first need to set up a message structure of type </w:t>
+      </w:r>
+      <w:r>
+        <w:rPr>
+          <w:i/>
+        </w:rPr>
+        <w:t>wiced_i2c_message_t</w:t>
+      </w:r>
+      <w:r>
+        <w:t xml:space="preserve">. There are three functions that can be used for that purpose: </w:t>
+      </w:r>
+      <w:r>
+        <w:rPr>
+          <w:i/>
+        </w:rPr>
+        <w:t>wiced_i2c_init_tx_message</w:t>
+      </w:r>
+      <w:r>
+        <w:rPr>
+          <w:i/>
+        </w:rPr>
+        <w:t>()</w:t>
+      </w:r>
+      <w:r>
+        <w:t xml:space="preserve">, </w:t>
+      </w:r>
+      <w:r>
+        <w:rPr>
+          <w:i/>
+        </w:rPr>
+        <w:t>wiced_i2c_init_rx_message</w:t>
+      </w:r>
+      <w:r>
+        <w:rPr>
+          <w:i/>
+        </w:rPr>
+        <w:t>()</w:t>
+      </w:r>
+      <w:r>
+        <w:t xml:space="preserve">, </w:t>
+      </w:r>
+      <w:r>
+        <w:rPr>
+          <w:i/>
+        </w:rPr>
+        <w:t>wiced_i2c_init_combined_message</w:t>
+      </w:r>
+      <w:r>
+        <w:rPr>
+          <w:i/>
+        </w:rPr>
+        <w:t>()</w:t>
+      </w:r>
+      <w:r>
+        <w:t xml:space="preserve">. See the API documentation for details on these functions. </w:t>
+      </w:r>
+      <w:r>
+        <w:t>T</w:t>
+      </w:r>
+      <w:r>
+        <w:t>he “retries” parameter must be set to a non-zero value (e.g. 1). A value of 0 means don’t even try to send the message once.</w:t>
+      </w:r>
+    </w:p>
+    <w:p>
+      <w:r>
+        <w:t>For the CYW943907AEVAL1F kit, I2C does not support DMA. Therefore, the “disable_dma” parameter in message initialization call must be set to WICED_TRUE. Otherwise, the I2C transfer will fail.</w:t>
+      </w:r>
+    </w:p>
+    <w:p>
+      <w:r>
+        <w:t xml:space="preserve">Once the message is set up, use </w:t>
+      </w:r>
+      <w:r>
+        <w:rPr>
+          <w:i/>
+        </w:rPr>
+        <w:t>wiced_i2c_transfer</w:t>
+      </w:r>
+      <w:r>
+        <w:rPr>
+          <w:i/>
+        </w:rPr>
+        <w:t>()</w:t>
+      </w:r>
+      <w:r>
+        <w:t xml:space="preserve"> to send or receive the message. </w:t>
+      </w:r>
+    </w:p>
+    <w:p>
+      <w:pPr>
+        <w:pStyle w:val="Heading3"/>
+      </w:pPr>
+      <w:r>
+        <w:t>wiced_i2c_probe_device</w:t>
+      </w:r>
+    </w:p>
+    <w:p>
       <w:r>
         <w:t xml:space="preserve">You can also use </w:t>
       </w:r>
@@ -5410,62 +4850,28 @@
         <w:rPr>
           <w:i/>
         </w:rPr>
-        <w:t>wiced_i2c_probe_</w:t>
-      </w:r>
-      <w:proofErr w:type="gramStart"/>
-      <w:r>
-        <w:rPr>
-          <w:i/>
-        </w:rPr>
-        <w:t>device</w:t>
-      </w:r>
-      <w:r>
-        <w:rPr>
-          <w:i/>
-        </w:rPr>
-        <w:t>(</w:t>
-      </w:r>
-      <w:proofErr w:type="gramEnd"/>
-      <w:r>
-        <w:rPr>
-          <w:i/>
-        </w:rPr>
-        <w:t>)</w:t>
-      </w:r>
-      <w:r>
-        <w:t xml:space="preserve"> to check to see if there is an I2C slave at the given address. The function will return WICED_TRUE if a device is found and WICED_FALSE if a device is not found. </w:t>
-      </w:r>
-      <w:r>
-        <w:t>You</w:t>
-      </w:r>
-      <w:r>
-        <w:t xml:space="preserve"> must still initialize the device with </w:t>
-      </w:r>
-      <w:r>
-        <w:rPr>
-          <w:i/>
-        </w:rPr>
-        <w:t>wiced_i2c_</w:t>
-      </w:r>
-      <w:proofErr w:type="gramStart"/>
-      <w:r>
-        <w:rPr>
-          <w:i/>
-        </w:rPr>
-        <w:t>init</w:t>
-      </w:r>
-      <w:r>
-        <w:rPr>
-          <w:i/>
-        </w:rPr>
-        <w:t>(</w:t>
-      </w:r>
-      <w:proofErr w:type="gramEnd"/>
-      <w:r>
-        <w:rPr>
-          <w:i/>
-        </w:rPr>
-        <w:t>)</w:t>
+        <w:t>wiced_i2c_probe_device</w:t>
+      </w:r>
+      <w:r>
+        <w:rPr>
+          <w:i/>
+        </w:rPr>
+        <w:t>()</w:t>
+      </w:r>
+      <w:r>
+        <w:t xml:space="preserve"> to check to see if there is an I2C slave at the given address. The function will return WICED_TRUE if a device is found and WICED_FALSE if a device is not found. You must still initialize the device with </w:t>
+      </w:r>
+      <w:r>
+        <w:rPr>
+          <w:i/>
+        </w:rPr>
+        <w:t>wiced_i2c_init</w:t>
+      </w:r>
+      <w:r>
+        <w:rPr>
+          <w:i/>
+        </w:rPr>
+        <w:t>()</w:t>
       </w:r>
       <w:r>
         <w:rPr>
@@ -5493,149 +4899,10 @@
       </w:r>
     </w:p>
     <w:p>
-      <w:r>
-        <w:t xml:space="preserve">If you decide to use the wiced_i2c_transfer function instead of the separate read/write functions, you first need to set up a message structure of type </w:t>
-      </w:r>
-      <w:r>
-        <w:rPr>
-          <w:i/>
-        </w:rPr>
-        <w:t>wiced_i2c_message_t</w:t>
-      </w:r>
-      <w:r>
-        <w:t xml:space="preserve">. There are three functions that can be used for that purpose: </w:t>
-      </w:r>
-      <w:r>
-        <w:rPr>
-          <w:i/>
-        </w:rPr>
-        <w:t>wiced_i2c_init_tx_</w:t>
-      </w:r>
-      <w:proofErr w:type="gramStart"/>
-      <w:r>
-        <w:rPr>
-          <w:i/>
-        </w:rPr>
-        <w:t>message</w:t>
-      </w:r>
-      <w:r>
-        <w:rPr>
-          <w:i/>
-        </w:rPr>
-        <w:t>(</w:t>
-      </w:r>
-      <w:proofErr w:type="gramEnd"/>
-      <w:r>
-        <w:rPr>
-          <w:i/>
-        </w:rPr>
-        <w:t>)</w:t>
-      </w:r>
-      <w:r>
-        <w:t xml:space="preserve">, </w:t>
-      </w:r>
-      <w:r>
-        <w:rPr>
-          <w:i/>
-        </w:rPr>
-        <w:t>wiced_i2c_init_rx_message</w:t>
-      </w:r>
-      <w:r>
-        <w:rPr>
-          <w:i/>
-        </w:rPr>
-        <w:t>()</w:t>
-      </w:r>
-      <w:r>
-        <w:t xml:space="preserve">, </w:t>
-      </w:r>
-      <w:r>
-        <w:rPr>
-          <w:i/>
-        </w:rPr>
-        <w:t>wiced_i2c_init_combined_message</w:t>
-      </w:r>
-      <w:r>
-        <w:rPr>
-          <w:i/>
-        </w:rPr>
-        <w:t>()</w:t>
-      </w:r>
-      <w:r>
-        <w:t xml:space="preserve">. See the API documentation for details on these functions. </w:t>
-      </w:r>
-      <w:r>
-        <w:t>T</w:t>
-      </w:r>
-      <w:r>
-        <w:t>he “retries” parameter must be set to a non-zero value (e.g. 1). A value of 0 means don’t even try to send the message once.</w:t>
-      </w:r>
-    </w:p>
-    <w:p>
-      <w:r>
-        <w:t>For the CYW943907AEVAL1F kit, I2C does not support DMA. Therefore, the “</w:t>
-      </w:r>
-      <w:proofErr w:type="spellStart"/>
-      <w:r>
-        <w:t>disable_dma</w:t>
-      </w:r>
-      <w:proofErr w:type="spellEnd"/>
-      <w:r>
-        <w:t>” parameter in message initialization call must be set to WICED_TRUE. Otherwise, the I2C transfer will fail.</w:t>
-      </w:r>
-    </w:p>
-    <w:p>
-      <w:pPr>
-        <w:rPr>
-          <w:rFonts w:ascii="Cambria" w:eastAsia="Times New Roman" w:hAnsi="Cambria"/>
-          <w:b/>
-          <w:bCs/>
-          <w:color w:val="4F81BD"/>
-          <w:sz w:val="26"/>
-          <w:szCs w:val="26"/>
-        </w:rPr>
-      </w:pPr>
-      <w:r>
-        <w:t xml:space="preserve">Once the message is set up, use </w:t>
-      </w:r>
-      <w:r>
-        <w:rPr>
-          <w:i/>
-        </w:rPr>
-        <w:t>wiced_i2c_</w:t>
-      </w:r>
-      <w:proofErr w:type="gramStart"/>
-      <w:r>
-        <w:rPr>
-          <w:i/>
-        </w:rPr>
-        <w:t>transfer</w:t>
-      </w:r>
-      <w:r>
-        <w:rPr>
-          <w:i/>
-        </w:rPr>
-        <w:t>(</w:t>
-      </w:r>
-      <w:proofErr w:type="gramEnd"/>
-      <w:r>
-        <w:rPr>
-          <w:i/>
-        </w:rPr>
-        <w:t>)</w:t>
-      </w:r>
-      <w:r>
-        <w:t xml:space="preserve"> to send or receive the message. </w:t>
-      </w:r>
-      <w:r>
-        <w:br w:type="page"/>
-      </w:r>
-    </w:p>
-    <w:p>
       <w:pPr>
         <w:pStyle w:val="Heading1"/>
       </w:pPr>
-      <w:bookmarkStart w:id="14" w:name="_Toc492910418"/>
+      <w:bookmarkStart w:id="14" w:name="_Toc500426926"/>
       <w:r>
         <w:lastRenderedPageBreak/>
         <w:t>Exercises</w:t>
@@ -5646,12 +4913,15 @@
       <w:pPr>
         <w:pStyle w:val="Exercise"/>
       </w:pPr>
-      <w:bookmarkStart w:id="15" w:name="_Toc492910419"/>
+      <w:bookmarkStart w:id="15" w:name="_Toc500426927"/>
       <w:r>
         <w:t xml:space="preserve">(PLATFORM) Install </w:t>
       </w:r>
       <w:r>
-        <w:t>WW101_2_CYW943907AEVAL1F</w:t>
+        <w:t>WW101_2_</w:t>
+      </w:r>
+      <w:r>
+        <w:t>&lt;KitName&gt;</w:t>
       </w:r>
       <w:r>
         <w:t xml:space="preserve"> into the platforms directory</w:t>
@@ -5670,10 +4940,10 @@
         <w:t xml:space="preserve">Use what you learned in the fundamentals to install the files for the </w:t>
       </w:r>
       <w:r>
-        <w:t>WW101_2_CYW943907AEVAL1F</w:t>
-      </w:r>
-      <w:r>
-        <w:t xml:space="preserve"> kit into your SDK Workspace.</w:t>
+        <w:t xml:space="preserve">appropriate kit/shield combination </w:t>
+      </w:r>
+      <w:r>
+        <w:t>into your SDK Workspace.</w:t>
       </w:r>
     </w:p>
     <w:p>
@@ -5709,19 +4979,16 @@
         <w:t xml:space="preserve"> and add </w:t>
       </w:r>
       <w:r>
-        <w:rPr>
-          <w:i/>
-        </w:rPr>
-        <w:t>*</w:t>
-      </w:r>
-      <w:r>
-        <w:rPr>
-          <w:i/>
-        </w:rPr>
-        <w:t>CYW943907*</w:t>
-      </w:r>
-      <w:r>
-        <w:t xml:space="preserve"> to the list of valid platforms if it isn’t already there.</w:t>
+        <w:t>your</w:t>
+      </w:r>
+      <w:r>
+        <w:t xml:space="preserve"> platform name</w:t>
+      </w:r>
+      <w:r>
+        <w:t xml:space="preserve"> to the list of valid plat</w:t>
+      </w:r>
+      <w:r>
+        <w:t>forms.</w:t>
       </w:r>
     </w:p>
     <w:p>
@@ -5733,13 +5000,19 @@
         </w:numPr>
       </w:pPr>
       <w:r>
-        <w:t xml:space="preserve">Once you have installed the platform files, right click on the platform folder from inside WICED Studio and choose “Refresh”. Once you do this, you should see the </w:t>
+        <w:t xml:space="preserve">Once you have installed the platform files, right click on the platform folder from inside WICED Studio and choose “Refresh”. Once </w:t>
+      </w:r>
+      <w:r>
+        <w:t xml:space="preserve">you do this, you should see the platform folder (e.g. </w:t>
       </w:r>
       <w:r>
         <w:t>WW101_2_CYW943907AEVAL1F</w:t>
       </w:r>
       <w:r>
-        <w:t xml:space="preserve"> folder and files. If you do not see them, ask for help – don’t go forward until the platform is properly installed.</w:t>
+        <w:t>)</w:t>
+      </w:r>
+      <w:r>
+        <w:t xml:space="preserve"> and files. If you do not see them, ask for help – don’t go forward until the platform is properly installed.</w:t>
       </w:r>
     </w:p>
     <w:p>
@@ -5821,37 +5094,13 @@
         <w:ind w:left="360"/>
       </w:pPr>
       <w:r>
-        <w:t xml:space="preserve">The table at the top of </w:t>
-      </w:r>
-      <w:proofErr w:type="spellStart"/>
-      <w:r>
-        <w:t>platform.h</w:t>
-      </w:r>
-      <w:proofErr w:type="spellEnd"/>
-      <w:r>
-        <w:t xml:space="preserve"> says that WIC</w:t>
+        <w:t>The table at the top of platform.h says that WIC</w:t>
       </w:r>
       <w:r>
         <w:t>ED_LED1 connects to WICED_GPIO_12, Arduino header D5, and WICED_PWM_3</w:t>
       </w:r>
       <w:r>
-        <w:t xml:space="preserve">. Explain how this mapping was determined. You will need to refer to </w:t>
-      </w:r>
-      <w:proofErr w:type="spellStart"/>
-      <w:r>
-        <w:t>platform.h</w:t>
-      </w:r>
-      <w:proofErr w:type="spellEnd"/>
-      <w:r>
-        <w:t xml:space="preserve">, </w:t>
-      </w:r>
-      <w:proofErr w:type="spellStart"/>
-      <w:r>
-        <w:t>platform.c</w:t>
-      </w:r>
-      <w:proofErr w:type="spellEnd"/>
-      <w:r>
-        <w:t xml:space="preserve"> and the schematic for the base board.</w:t>
+        <w:t>. Explain how this mapping was determined. You will need to refer to platform.h, platform.c and the schematic for the base board.</w:t>
       </w:r>
       <w:r>
         <w:br w:type="page"/>
@@ -5861,7 +5110,7 @@
       <w:pPr>
         <w:pStyle w:val="Exercise"/>
       </w:pPr>
-      <w:bookmarkStart w:id="16" w:name="_Toc492910420"/>
+      <w:bookmarkStart w:id="16" w:name="_Toc500426928"/>
       <w:r>
         <w:lastRenderedPageBreak/>
         <w:t>(GPIO) Blink an LED</w:t>
@@ -5949,15 +5198,7 @@
         </w:numPr>
       </w:pPr>
       <w:r>
-        <w:t>Copy the text as shown below into the .c and .</w:t>
-      </w:r>
-      <w:proofErr w:type="spellStart"/>
-      <w:r>
-        <w:t>mk</w:t>
-      </w:r>
-      <w:proofErr w:type="spellEnd"/>
-      <w:r>
-        <w:t xml:space="preserve"> files.</w:t>
+        <w:t>Copy the text as shown below into the .c and .mk files.</w:t>
       </w:r>
     </w:p>
     <w:p>
@@ -6043,27 +5284,7 @@
           <w:sz w:val="20"/>
           <w:szCs w:val="20"/>
         </w:rPr>
-        <w:t>"</w:t>
-      </w:r>
-      <w:proofErr w:type="spellStart"/>
-      <w:r>
-        <w:rPr>
-          <w:rFonts w:ascii="Consolas" w:hAnsi="Consolas" w:cs="Consolas"/>
-          <w:color w:val="2A00FF"/>
-          <w:sz w:val="20"/>
-          <w:szCs w:val="20"/>
-        </w:rPr>
-        <w:t>wiced.h</w:t>
-      </w:r>
-      <w:proofErr w:type="spellEnd"/>
-      <w:r>
-        <w:rPr>
-          <w:rFonts w:ascii="Consolas" w:hAnsi="Consolas" w:cs="Consolas"/>
-          <w:color w:val="2A00FF"/>
-          <w:sz w:val="20"/>
-          <w:szCs w:val="20"/>
-        </w:rPr>
-        <w:t>"</w:t>
+        <w:t>"wiced.h"</w:t>
       </w:r>
     </w:p>
     <w:p>
@@ -6113,7 +5334,6 @@
         </w:rPr>
         <w:t xml:space="preserve"> </w:t>
       </w:r>
-      <w:proofErr w:type="spellStart"/>
       <w:r>
         <w:rPr>
           <w:rFonts w:ascii="Consolas" w:hAnsi="Consolas" w:cs="Consolas"/>
@@ -6123,21 +5343,8 @@
           <w:sz w:val="20"/>
           <w:szCs w:val="20"/>
         </w:rPr>
-        <w:t>application_</w:t>
-      </w:r>
-      <w:proofErr w:type="gramStart"/>
-      <w:r>
-        <w:rPr>
-          <w:rFonts w:ascii="Consolas" w:hAnsi="Consolas" w:cs="Consolas"/>
-          <w:b/>
-          <w:bCs/>
-          <w:color w:val="000000"/>
-          <w:sz w:val="20"/>
-          <w:szCs w:val="20"/>
-        </w:rPr>
-        <w:t>start</w:t>
-      </w:r>
-      <w:proofErr w:type="spellEnd"/>
+        <w:t>application_start</w:t>
+      </w:r>
       <w:r>
         <w:rPr>
           <w:rFonts w:ascii="Consolas" w:hAnsi="Consolas" w:cs="Consolas"/>
@@ -6147,7 +5354,6 @@
         </w:rPr>
         <w:t>( )</w:t>
       </w:r>
-      <w:proofErr w:type="gramEnd"/>
     </w:p>
     <w:p>
       <w:pPr>
@@ -6192,47 +5398,7 @@
           <w:sz w:val="20"/>
           <w:szCs w:val="20"/>
         </w:rPr>
-        <w:t xml:space="preserve">    </w:t>
-      </w:r>
-      <w:proofErr w:type="spellStart"/>
-      <w:r>
-        <w:rPr>
-          <w:rFonts w:ascii="Consolas" w:hAnsi="Consolas" w:cs="Consolas"/>
-          <w:color w:val="000000"/>
-          <w:sz w:val="20"/>
-          <w:szCs w:val="20"/>
-        </w:rPr>
-        <w:t>wiced_</w:t>
-      </w:r>
-      <w:proofErr w:type="gramStart"/>
-      <w:r>
-        <w:rPr>
-          <w:rFonts w:ascii="Consolas" w:hAnsi="Consolas" w:cs="Consolas"/>
-          <w:color w:val="000000"/>
-          <w:sz w:val="20"/>
-          <w:szCs w:val="20"/>
-        </w:rPr>
-        <w:t>init</w:t>
-      </w:r>
-      <w:proofErr w:type="spellEnd"/>
-      <w:r>
-        <w:rPr>
-          <w:rFonts w:ascii="Consolas" w:hAnsi="Consolas" w:cs="Consolas"/>
-          <w:color w:val="000000"/>
-          <w:sz w:val="20"/>
-          <w:szCs w:val="20"/>
-        </w:rPr>
-        <w:t>(</w:t>
-      </w:r>
-      <w:proofErr w:type="gramEnd"/>
-      <w:r>
-        <w:rPr>
-          <w:rFonts w:ascii="Consolas" w:hAnsi="Consolas" w:cs="Consolas"/>
-          <w:color w:val="000000"/>
-          <w:sz w:val="20"/>
-          <w:szCs w:val="20"/>
-        </w:rPr>
-        <w:t>);</w:t>
+        <w:t xml:space="preserve">    wiced_init();</w:t>
       </w:r>
       <w:r>
         <w:rPr>
@@ -6315,27 +5481,7 @@
           <w:sz w:val="20"/>
           <w:szCs w:val="20"/>
         </w:rPr>
-        <w:t xml:space="preserve">/* The LED is initialized in </w:t>
-      </w:r>
-      <w:proofErr w:type="spellStart"/>
-      <w:r>
-        <w:rPr>
-          <w:rFonts w:ascii="Consolas" w:hAnsi="Consolas" w:cs="Consolas"/>
-          <w:color w:val="3F7F5F"/>
-          <w:sz w:val="20"/>
-          <w:szCs w:val="20"/>
-        </w:rPr>
-        <w:t>platform.c</w:t>
-      </w:r>
-      <w:proofErr w:type="spellEnd"/>
-      <w:r>
-        <w:rPr>
-          <w:rFonts w:ascii="Consolas" w:hAnsi="Consolas" w:cs="Consolas"/>
-          <w:color w:val="3F7F5F"/>
-          <w:sz w:val="20"/>
-          <w:szCs w:val="20"/>
-        </w:rPr>
-        <w:t>. If it</w:t>
+        <w:t>/* The LED is initialized in platform.c. If it</w:t>
       </w:r>
     </w:p>
     <w:p>
@@ -6389,47 +5535,7 @@
           <w:sz w:val="20"/>
           <w:szCs w:val="20"/>
         </w:rPr>
-        <w:t xml:space="preserve"> * </w:t>
-      </w:r>
-      <w:proofErr w:type="spellStart"/>
-      <w:r>
-        <w:rPr>
-          <w:rFonts w:ascii="Consolas" w:hAnsi="Consolas" w:cs="Consolas"/>
-          <w:color w:val="3F7F5F"/>
-          <w:sz w:val="20"/>
-          <w:szCs w:val="20"/>
-        </w:rPr>
-        <w:t>wiced_gpio_</w:t>
-      </w:r>
-      <w:proofErr w:type="gramStart"/>
-      <w:r>
-        <w:rPr>
-          <w:rFonts w:ascii="Consolas" w:hAnsi="Consolas" w:cs="Consolas"/>
-          <w:color w:val="3F7F5F"/>
-          <w:sz w:val="20"/>
-          <w:szCs w:val="20"/>
-        </w:rPr>
-        <w:t>init</w:t>
-      </w:r>
-      <w:proofErr w:type="spellEnd"/>
-      <w:r>
-        <w:rPr>
-          <w:rFonts w:ascii="Consolas" w:hAnsi="Consolas" w:cs="Consolas"/>
-          <w:color w:val="3F7F5F"/>
-          <w:sz w:val="20"/>
-          <w:szCs w:val="20"/>
-        </w:rPr>
-        <w:t>(</w:t>
-      </w:r>
-      <w:proofErr w:type="gramEnd"/>
-      <w:r>
-        <w:rPr>
-          <w:rFonts w:ascii="Consolas" w:hAnsi="Consolas" w:cs="Consolas"/>
-          <w:color w:val="3F7F5F"/>
-          <w:sz w:val="20"/>
-          <w:szCs w:val="20"/>
-        </w:rPr>
-        <w:t>WICED_LED1, OUTPUT_PUSH_PULL); */</w:t>
+        <w:t xml:space="preserve"> * wiced_gpio_init(WICED_LED1, OUTPUT_PUSH_PULL); */</w:t>
       </w:r>
     </w:p>
     <w:p>
@@ -6486,27 +5592,7 @@
           <w:sz w:val="20"/>
           <w:szCs w:val="20"/>
         </w:rPr>
-        <w:t xml:space="preserve"> </w:t>
-      </w:r>
-      <w:proofErr w:type="gramStart"/>
-      <w:r>
-        <w:rPr>
-          <w:rFonts w:ascii="Consolas" w:hAnsi="Consolas" w:cs="Consolas"/>
-          <w:color w:val="000000"/>
-          <w:sz w:val="20"/>
-          <w:szCs w:val="20"/>
-        </w:rPr>
-        <w:t>( 1</w:t>
-      </w:r>
-      <w:proofErr w:type="gramEnd"/>
-      <w:r>
-        <w:rPr>
-          <w:rFonts w:ascii="Consolas" w:hAnsi="Consolas" w:cs="Consolas"/>
-          <w:color w:val="000000"/>
-          <w:sz w:val="20"/>
-          <w:szCs w:val="20"/>
-        </w:rPr>
-        <w:t xml:space="preserve"> )</w:t>
+        <w:t xml:space="preserve"> ( 1 )</w:t>
       </w:r>
     </w:p>
     <w:p>
@@ -6643,7 +5729,6 @@
           <w:szCs w:val="20"/>
         </w:rPr>
       </w:pPr>
-      <w:proofErr w:type="gramStart"/>
       <w:r>
         <w:rPr>
           <w:rFonts w:ascii="Consolas" w:hAnsi="Consolas" w:cs="Consolas"/>
@@ -6655,7 +5740,6 @@
         </w:rPr>
         <w:t>NAME :</w:t>
       </w:r>
-      <w:proofErr w:type="gramEnd"/>
       <w:r>
         <w:rPr>
           <w:rFonts w:ascii="Consolas" w:hAnsi="Consolas" w:cs="Consolas"/>
@@ -6720,21 +5804,8 @@
           <w:sz w:val="20"/>
           <w:szCs w:val="20"/>
         </w:rPr>
-        <w:t>$(NAME)_</w:t>
-      </w:r>
-      <w:proofErr w:type="gramStart"/>
-      <w:r>
-        <w:rPr>
-          <w:rFonts w:ascii="Consolas" w:hAnsi="Consolas" w:cs="Consolas"/>
-          <w:b/>
-          <w:bCs/>
-          <w:color w:val="4E76D6"/>
-          <w:sz w:val="20"/>
-          <w:szCs w:val="20"/>
-        </w:rPr>
-        <w:t>SOURCES :</w:t>
-      </w:r>
-      <w:proofErr w:type="gramEnd"/>
+        <w:t>$(NAME)_SOURCES :</w:t>
+      </w:r>
       <w:r>
         <w:rPr>
           <w:rFonts w:ascii="Consolas" w:hAnsi="Consolas" w:cs="Consolas"/>
@@ -6834,33 +5905,17 @@
       <w:r>
         <w:t xml:space="preserve">Hint: Use the </w:t>
       </w:r>
-      <w:proofErr w:type="spellStart"/>
-      <w:r>
-        <w:rPr>
-          <w:i/>
-        </w:rPr>
-        <w:t>wiced_rtos_delay_</w:t>
-      </w:r>
-      <w:proofErr w:type="gramStart"/>
-      <w:r>
-        <w:rPr>
-          <w:i/>
-        </w:rPr>
-        <w:t>milliseconds</w:t>
-      </w:r>
-      <w:proofErr w:type="spellEnd"/>
-      <w:r>
-        <w:rPr>
-          <w:i/>
-        </w:rPr>
-        <w:t>(</w:t>
-      </w:r>
-      <w:proofErr w:type="gramEnd"/>
-      <w:r>
-        <w:rPr>
-          <w:i/>
-        </w:rPr>
-        <w:t>)</w:t>
+      <w:r>
+        <w:rPr>
+          <w:i/>
+        </w:rPr>
+        <w:t>wiced_rtos_delay_milliseconds</w:t>
+      </w:r>
+      <w:r>
+        <w:rPr>
+          <w:i/>
+        </w:rPr>
+        <w:t>()</w:t>
       </w:r>
       <w:r>
         <w:t xml:space="preserve"> function for the delay.</w:t>
@@ -6887,27 +5942,11 @@
         </w:numPr>
       </w:pPr>
       <w:r>
-        <w:t xml:space="preserve">Hint: If you right click on an existing make target and select “New” the target name will start out as “Copy </w:t>
-      </w:r>
-      <w:proofErr w:type="gramStart"/>
-      <w:r>
-        <w:t>of ”</w:t>
-      </w:r>
-      <w:proofErr w:type="gramEnd"/>
-      <w:r>
-        <w:t xml:space="preserve"> followed by the existing target name. This makes it easy to setup </w:t>
+        <w:t xml:space="preserve">Hint: If you right click on an existing make target and select “New” the target name will start out as “Copy of ” followed by the existing target name. This makes it easy to setup </w:t>
       </w:r>
       <w:r>
         <w:lastRenderedPageBreak/>
-        <w:t xml:space="preserve">a new target from an existing one that is similar. Make sure you remove “Copy of </w:t>
-      </w:r>
-      <w:proofErr w:type="gramStart"/>
-      <w:r>
-        <w:t>“ from</w:t>
-      </w:r>
-      <w:proofErr w:type="gramEnd"/>
-      <w:r>
-        <w:t xml:space="preserve"> the beginning of the new target’s name (including the space after “of “).</w:t>
+        <w:t>a new target from an existing one that is similar. Make sure you remove “Copy of “ from the beginning of the new target’s name (including the space after “of “).</w:t>
       </w:r>
     </w:p>
     <w:p>
@@ -6961,33 +6000,17 @@
       <w:r>
         <w:t xml:space="preserve">Why can’t you read the value of the LED using the </w:t>
       </w:r>
-      <w:proofErr w:type="spellStart"/>
-      <w:r>
-        <w:rPr>
-          <w:i/>
-        </w:rPr>
-        <w:t>wiced_gpio_input_</w:t>
-      </w:r>
-      <w:proofErr w:type="gramStart"/>
-      <w:r>
-        <w:rPr>
-          <w:i/>
-        </w:rPr>
-        <w:t>get</w:t>
-      </w:r>
-      <w:proofErr w:type="spellEnd"/>
-      <w:r>
-        <w:rPr>
-          <w:i/>
-        </w:rPr>
-        <w:t>(</w:t>
-      </w:r>
-      <w:proofErr w:type="gramEnd"/>
-      <w:r>
-        <w:rPr>
-          <w:i/>
-        </w:rPr>
-        <w:t>)</w:t>
+      <w:r>
+        <w:rPr>
+          <w:i/>
+        </w:rPr>
+        <w:t>wiced_gpio_input_get</w:t>
+      </w:r>
+      <w:r>
+        <w:rPr>
+          <w:i/>
+        </w:rPr>
+        <w:t>()</w:t>
       </w:r>
       <w:r>
         <w:t xml:space="preserve"> function instead of using a variable to remember the state?</w:t>
@@ -7031,7 +6054,7 @@
       <w:r>
         <w:t xml:space="preserve"> </w:t>
       </w:r>
-      <w:bookmarkStart w:id="17" w:name="_Toc492910421"/>
+      <w:bookmarkStart w:id="17" w:name="_Toc500426929"/>
       <w:r>
         <w:t>(GPIO) Add Debug Printing to the LED Blink Project</w:t>
       </w:r>
@@ -7046,15 +6069,7 @@
         </w:numPr>
       </w:pPr>
       <w:r>
-        <w:t xml:space="preserve">Copy your project from 02_blinkled to 03_blinkled_print. Modify the </w:t>
-      </w:r>
-      <w:proofErr w:type="spellStart"/>
-      <w:r>
-        <w:t>makefile</w:t>
-      </w:r>
-      <w:proofErr w:type="spellEnd"/>
-      <w:r>
-        <w:t xml:space="preserve"> as needed and create a make target.</w:t>
+        <w:t>Copy your project from 02_blinkled to 03_blinkled_print. Modify the makefile as needed and create a make target.</w:t>
       </w:r>
     </w:p>
     <w:p>
@@ -7138,15 +6153,7 @@
         </w:numPr>
       </w:pPr>
       <w:r>
-        <w:t>Hint: if you don’t have terminal emulator software installed, you can use putty.exe which is included in the class files under “</w:t>
-      </w:r>
-      <w:proofErr w:type="spellStart"/>
-      <w:r>
-        <w:t>Software_tools</w:t>
-      </w:r>
-      <w:proofErr w:type="spellEnd"/>
-      <w:r>
-        <w:t>”. To configure putty:</w:t>
+        <w:t>Hint: if you don’t have terminal emulator software installed, you can use putty.exe which is included in the class files under “Software_tools”. To configure putty:</w:t>
       </w:r>
     </w:p>
     <w:p>
@@ -7186,7 +6193,7 @@
       <w:pPr>
         <w:pStyle w:val="Exercise"/>
       </w:pPr>
-      <w:bookmarkStart w:id="18" w:name="_Toc492910422"/>
+      <w:bookmarkStart w:id="18" w:name="_Toc500426930"/>
       <w:r>
         <w:t xml:space="preserve">(GPIO) Read the State of a </w:t>
       </w:r>
@@ -7207,15 +6214,7 @@
         </w:numPr>
       </w:pPr>
       <w:r>
-        <w:t xml:space="preserve">Copy the 02_blinkled project to 04_button, update the </w:t>
-      </w:r>
-      <w:proofErr w:type="spellStart"/>
-      <w:r>
-        <w:t>makefile</w:t>
-      </w:r>
-      <w:proofErr w:type="spellEnd"/>
-      <w:r>
-        <w:t>, and create a make target.</w:t>
+        <w:t>Copy the 02_blinkled project to 04_button, update the makefile, and create a make target.</w:t>
       </w:r>
     </w:p>
     <w:p>
@@ -7247,7 +6246,7 @@
       <w:pPr>
         <w:pStyle w:val="Exercise"/>
       </w:pPr>
-      <w:bookmarkStart w:id="19" w:name="_Toc492910423"/>
+      <w:bookmarkStart w:id="19" w:name="_Toc500426931"/>
       <w:r>
         <w:t>(GPIO) Use an Interrupt to Toggle the State of an LED</w:t>
       </w:r>
@@ -7262,15 +6261,7 @@
         </w:numPr>
       </w:pPr>
       <w:r>
-        <w:t xml:space="preserve">Copy the 04_button project to 05_interrupt, update the </w:t>
-      </w:r>
-      <w:proofErr w:type="spellStart"/>
-      <w:r>
-        <w:t>makefile</w:t>
-      </w:r>
-      <w:proofErr w:type="spellEnd"/>
-      <w:r>
-        <w:t>, and create a make target.</w:t>
+        <w:t>Copy the 04_button project to 05_interrupt, update the makefile, and create a make target.</w:t>
       </w:r>
     </w:p>
     <w:p>
@@ -7305,7 +6296,6 @@
       <w:r>
         <w:t xml:space="preserve">Hint: See the documentation for </w:t>
       </w:r>
-      <w:proofErr w:type="spellStart"/>
       <w:r>
         <w:rPr>
           <w:i/>
@@ -7316,28 +6306,7 @@
         <w:rPr>
           <w:i/>
         </w:rPr>
-        <w:t>irq_</w:t>
-      </w:r>
-      <w:proofErr w:type="gramStart"/>
-      <w:r>
-        <w:rPr>
-          <w:i/>
-        </w:rPr>
-        <w:t>enable</w:t>
-      </w:r>
-      <w:proofErr w:type="spellEnd"/>
-      <w:r>
-        <w:rPr>
-          <w:i/>
-        </w:rPr>
-        <w:t>(</w:t>
-      </w:r>
-      <w:proofErr w:type="gramEnd"/>
-      <w:r>
-        <w:rPr>
-          <w:i/>
-        </w:rPr>
-        <w:t>).</w:t>
+        <w:t>irq_enable().</w:t>
       </w:r>
     </w:p>
     <w:p>
@@ -7363,7 +6332,6 @@
       <w:r>
         <w:t xml:space="preserve">Type </w:t>
       </w:r>
-      <w:proofErr w:type="spellStart"/>
       <w:r>
         <w:rPr>
           <w:i/>
@@ -7374,28 +6342,7 @@
         <w:rPr>
           <w:i/>
         </w:rPr>
-        <w:t>irq_</w:t>
-      </w:r>
-      <w:proofErr w:type="gramStart"/>
-      <w:r>
-        <w:rPr>
-          <w:i/>
-        </w:rPr>
-        <w:t>enable</w:t>
-      </w:r>
-      <w:proofErr w:type="spellEnd"/>
-      <w:r>
-        <w:rPr>
-          <w:i/>
-        </w:rPr>
-        <w:t>(</w:t>
-      </w:r>
-      <w:proofErr w:type="gramEnd"/>
-      <w:r>
-        <w:rPr>
-          <w:i/>
-        </w:rPr>
-        <w:t xml:space="preserve">) </w:t>
+        <w:t xml:space="preserve">irq_enable() </w:t>
       </w:r>
       <w:r>
         <w:t>in your code.</w:t>
@@ -7412,7 +6359,6 @@
       <w:r>
         <w:t xml:space="preserve">Highlight </w:t>
       </w:r>
-      <w:proofErr w:type="spellStart"/>
       <w:r>
         <w:rPr>
           <w:i/>
@@ -7423,28 +6369,7 @@
         <w:rPr>
           <w:i/>
         </w:rPr>
-        <w:t>irq_</w:t>
-      </w:r>
-      <w:proofErr w:type="gramStart"/>
-      <w:r>
-        <w:rPr>
-          <w:i/>
-        </w:rPr>
-        <w:t>enable</w:t>
-      </w:r>
-      <w:proofErr w:type="spellEnd"/>
-      <w:r>
-        <w:rPr>
-          <w:i/>
-        </w:rPr>
-        <w:t>(</w:t>
-      </w:r>
-      <w:proofErr w:type="gramEnd"/>
-      <w:r>
-        <w:rPr>
-          <w:i/>
-        </w:rPr>
-        <w:t>)</w:t>
+        <w:t>irq_enable()</w:t>
       </w:r>
       <w:r>
         <w:t>, right click on it, and select “Open Declaration”. This will show the required parameters for the function.</w:t>
@@ -7461,14 +6386,12 @@
       <w:r>
         <w:t xml:space="preserve">Highlight </w:t>
       </w:r>
-      <w:proofErr w:type="spellStart"/>
       <w:r>
         <w:rPr>
           <w:i/>
         </w:rPr>
         <w:t>wiced_gpio_irq_trigger_t</w:t>
       </w:r>
-      <w:proofErr w:type="spellEnd"/>
       <w:r>
         <w:t>, right click on it, and select “Open Declaration”.</w:t>
       </w:r>
@@ -7484,14 +6407,12 @@
       <w:r>
         <w:t xml:space="preserve">Highlight </w:t>
       </w:r>
-      <w:proofErr w:type="spellStart"/>
       <w:r>
         <w:rPr>
           <w:i/>
         </w:rPr>
         <w:t>platform_gpio_irq_trigger_t</w:t>
       </w:r>
-      <w:proofErr w:type="spellEnd"/>
       <w:r>
         <w:t>, right click on it, and select “Open Declaration”.</w:t>
       </w:r>
@@ -7522,7 +6443,6 @@
       <w:r>
         <w:t xml:space="preserve"> from the </w:t>
       </w:r>
-      <w:proofErr w:type="spellStart"/>
       <w:r>
         <w:rPr>
           <w:i/>
@@ -7530,11 +6450,7 @@
         <w:t>wiced_gpio_irq_en</w:t>
       </w:r>
       <w:r>
-        <w:t>able</w:t>
-      </w:r>
-      <w:proofErr w:type="spellEnd"/>
-      <w:r>
-        <w:t xml:space="preserve"> function call</w:t>
+        <w:t>able function call</w:t>
       </w:r>
       <w:r>
         <w:t>, use NULL.</w:t>
@@ -7570,15 +6486,7 @@
         <w:t xml:space="preserve"> list</w:t>
       </w:r>
       <w:r>
-        <w:t xml:space="preserve"> to the ISR must be (void* </w:t>
-      </w:r>
-      <w:proofErr w:type="spellStart"/>
-      <w:r>
-        <w:t>arg</w:t>
-      </w:r>
-      <w:proofErr w:type="spellEnd"/>
-      <w:r>
-        <w:t>). For example, your ISR should look something like this:</w:t>
+        <w:t xml:space="preserve"> to the ISR must be (void* arg). For example, your ISR should look something like this:</w:t>
       </w:r>
     </w:p>
     <w:p>
@@ -7586,29 +6494,8 @@
         <w:spacing w:after="0"/>
         <w:ind w:left="2160"/>
       </w:pPr>
-      <w:proofErr w:type="spellStart"/>
-      <w:r>
-        <w:t>button_</w:t>
-      </w:r>
-      <w:proofErr w:type="gramStart"/>
-      <w:r>
-        <w:t>isr</w:t>
-      </w:r>
-      <w:proofErr w:type="spellEnd"/>
-      <w:r>
-        <w:t>(</w:t>
-      </w:r>
-      <w:proofErr w:type="gramEnd"/>
-      <w:r>
-        <w:t xml:space="preserve">void* </w:t>
-      </w:r>
-      <w:proofErr w:type="spellStart"/>
-      <w:r>
-        <w:t>arg</w:t>
-      </w:r>
-      <w:proofErr w:type="spellEnd"/>
-      <w:r>
-        <w:t>) {</w:t>
+      <w:r>
+        <w:t>button_isr(void* arg) {</w:t>
       </w:r>
     </w:p>
     <w:p>
@@ -7637,15 +6524,7 @@
         </w:numPr>
       </w:pPr>
       <w:r>
-        <w:t xml:space="preserve">Hint: You can use a static </w:t>
-      </w:r>
-      <w:proofErr w:type="spellStart"/>
-      <w:r>
-        <w:t>boolean</w:t>
-      </w:r>
-      <w:proofErr w:type="spellEnd"/>
-      <w:r>
-        <w:t xml:space="preserve"> variable type in the ISR to remember the LED state:</w:t>
+        <w:t>Hint: You can use a static boolean variable type in the ISR to remember the LED state:</w:t>
       </w:r>
     </w:p>
     <w:p>
@@ -7665,19 +6544,11 @@
         </w:rPr>
         <w:t xml:space="preserve">static </w:t>
       </w:r>
-      <w:proofErr w:type="spellStart"/>
-      <w:r>
-        <w:rPr>
-          <w:i/>
-        </w:rPr>
-        <w:t>wiced_bool_t</w:t>
-      </w:r>
-      <w:proofErr w:type="spellEnd"/>
-      <w:r>
-        <w:rPr>
-          <w:i/>
-        </w:rPr>
-        <w:t xml:space="preserve"> led1 = WICED_FALSE;</w:t>
+      <w:r>
+        <w:rPr>
+          <w:i/>
+        </w:rPr>
+        <w:t>wiced_bool_t led1 = WICED_FALSE;</w:t>
       </w:r>
     </w:p>
     <w:p>
@@ -7696,7 +6567,7 @@
       <w:pPr>
         <w:pStyle w:val="Exercise"/>
       </w:pPr>
-      <w:bookmarkStart w:id="20" w:name="_Toc492910424"/>
+      <w:bookmarkStart w:id="20" w:name="_Toc500426932"/>
       <w:r>
         <w:t>(I2C WRITE) Toggle I2C Controlled LEDs</w:t>
       </w:r>
@@ -7711,15 +6582,7 @@
         </w:numPr>
       </w:pPr>
       <w:r>
-        <w:t xml:space="preserve">Copy 05_interrupt to 06_i2cwrite. Update the </w:t>
-      </w:r>
-      <w:proofErr w:type="spellStart"/>
-      <w:r>
-        <w:t>makefile</w:t>
-      </w:r>
-      <w:proofErr w:type="spellEnd"/>
-      <w:r>
-        <w:t xml:space="preserve"> and create a make target.</w:t>
+        <w:t>Copy 05_interrupt to 06_i2cwrite. Update the makefile and create a make target.</w:t>
       </w:r>
     </w:p>
     <w:p>
@@ -8105,15 +6968,7 @@
               <w:ind w:left="0"/>
             </w:pPr>
             <w:r>
-              <w:t xml:space="preserve">The bits are:  Unused, MB1, MB0, </w:t>
-            </w:r>
-            <w:proofErr w:type="spellStart"/>
-            <w:r>
-              <w:t>Prox</w:t>
-            </w:r>
-            <w:proofErr w:type="spellEnd"/>
-            <w:r>
-              <w:t>, CS3, CS2, CS1, CS0</w:t>
+              <w:t>The bits are:  Unused, MB1, MB0, Prox, CS3, CS2, CS1, CS0</w:t>
             </w:r>
           </w:p>
         </w:tc>
@@ -8358,7 +7213,7 @@
       <w:pPr>
         <w:pStyle w:val="Exercise"/>
       </w:pPr>
-      <w:bookmarkStart w:id="21" w:name="_Toc492910425"/>
+      <w:bookmarkStart w:id="21" w:name="_Toc500426933"/>
       <w:r>
         <w:t xml:space="preserve">(I2C READ) Read </w:t>
       </w:r>
@@ -8379,15 +7234,7 @@
         </w:numPr>
       </w:pPr>
       <w:r>
-        <w:t xml:space="preserve">Copy 06_i2cwrite to 07_i2cread. Update the </w:t>
-      </w:r>
-      <w:proofErr w:type="spellStart"/>
-      <w:r>
-        <w:t>makefile</w:t>
-      </w:r>
-      <w:proofErr w:type="spellEnd"/>
-      <w:r>
-        <w:t xml:space="preserve"> and create a make target.</w:t>
+        <w:t>Copy 06_i2cwrite to 07_i2cread. Update the makefile and create a make target.</w:t>
       </w:r>
     </w:p>
     <w:p>
@@ -8418,10 +7265,10 @@
       <w:pPr>
         <w:pStyle w:val="Exercise"/>
       </w:pPr>
-      <w:bookmarkStart w:id="22" w:name="_Toc492910426"/>
       <w:r>
         <w:t xml:space="preserve"> </w:t>
       </w:r>
+      <w:bookmarkStart w:id="22" w:name="_Toc500426934"/>
       <w:r>
         <w:t>(Advanced) (I2C PROBE) Probe for I2C devices</w:t>
       </w:r>
@@ -8436,15 +7283,7 @@
         </w:numPr>
       </w:pPr>
       <w:r>
-        <w:t xml:space="preserve">Copy 06_i2cwrite to 08_i2cprobe. Update the </w:t>
-      </w:r>
-      <w:proofErr w:type="spellStart"/>
-      <w:r>
-        <w:t>makefile</w:t>
-      </w:r>
-      <w:proofErr w:type="spellEnd"/>
-      <w:r>
-        <w:t xml:space="preserve"> and create a make target.</w:t>
+        <w:t>Copy 06_i2cwrite to 08_i2cprobe. Update the makefile and create a make target.</w:t>
       </w:r>
     </w:p>
     <w:p>
@@ -8499,7 +7338,7 @@
       <w:pPr>
         <w:pStyle w:val="Exercise"/>
       </w:pPr>
-      <w:bookmarkStart w:id="23" w:name="_Toc492910427"/>
+      <w:bookmarkStart w:id="23" w:name="_Toc500426935"/>
       <w:r>
         <w:lastRenderedPageBreak/>
         <w:t>09 (Advanced) (PWM) LED brightness</w:t>
@@ -8515,15 +7354,7 @@
         </w:numPr>
       </w:pPr>
       <w:r>
-        <w:t xml:space="preserve">Copy the 02_blinkled project to 09_pwm, update the </w:t>
-      </w:r>
-      <w:proofErr w:type="spellStart"/>
-      <w:r>
-        <w:t>makefile</w:t>
-      </w:r>
-      <w:proofErr w:type="spellEnd"/>
-      <w:r>
-        <w:t>, and create a make target.</w:t>
+        <w:t>Copy the 02_blinkled project to 09_pwm, update the makefile, and create a make target.</w:t>
       </w:r>
     </w:p>
     <w:p>
@@ -8565,15 +7396,7 @@
         </w:numPr>
       </w:pPr>
       <w:r>
-        <w:t xml:space="preserve">Hint: You must call </w:t>
-      </w:r>
-      <w:proofErr w:type="spellStart"/>
-      <w:r>
-        <w:t>wiced_gpio_deinit</w:t>
-      </w:r>
-      <w:proofErr w:type="spellEnd"/>
-      <w:r>
-        <w:t xml:space="preserve"> on WICED_LED1 so that the PWM can drive the pin rather than the GPIO driver.</w:t>
+        <w:t>Hint: You must call wiced_gpio_deinit on WICED_LED1 so that the PWM can drive the pin rather than the GPIO driver.</w:t>
       </w:r>
     </w:p>
     <w:p>
@@ -8597,23 +7420,7 @@
         </w:numPr>
       </w:pPr>
       <w:r>
-        <w:t xml:space="preserve">Hint: Don’t forget to call the </w:t>
-      </w:r>
-      <w:proofErr w:type="spellStart"/>
-      <w:r>
-        <w:t>wiced_pwm_start</w:t>
-      </w:r>
-      <w:proofErr w:type="spellEnd"/>
-      <w:r>
-        <w:t xml:space="preserve"> function after you call the </w:t>
-      </w:r>
-      <w:proofErr w:type="spellStart"/>
-      <w:r>
-        <w:t>wiced_pwm_init</w:t>
-      </w:r>
-      <w:proofErr w:type="spellEnd"/>
-      <w:r>
-        <w:t xml:space="preserve"> function every time you change the PWM configuration.</w:t>
+        <w:t>Hint: Don’t forget to call the wiced_pwm_start function after you call the wiced_pwm_init function every time you change the PWM configuration.</w:t>
       </w:r>
     </w:p>
     <w:p>
@@ -8632,7 +7439,7 @@
       <w:pPr>
         <w:pStyle w:val="Exercise"/>
       </w:pPr>
-      <w:bookmarkStart w:id="24" w:name="_Toc492910428"/>
+      <w:bookmarkStart w:id="24" w:name="_Toc500426936"/>
       <w:r>
         <w:t>(Advanced) (UART) Write a value using the standard UART functions</w:t>
       </w:r>
@@ -8647,15 +7454,7 @@
         </w:numPr>
       </w:pPr>
       <w:r>
-        <w:t xml:space="preserve">Copy the 05_interrupt project to 10_uartsend. Modify the </w:t>
-      </w:r>
-      <w:proofErr w:type="spellStart"/>
-      <w:r>
-        <w:t>makefile</w:t>
-      </w:r>
-      <w:proofErr w:type="spellEnd"/>
-      <w:r>
-        <w:t xml:space="preserve"> and create a make target.</w:t>
+        <w:t>Copy the 05_interrupt project to 10_uartsend. Modify the makefile and create a make target.</w:t>
       </w:r>
     </w:p>
     <w:p>
@@ -8667,15 +7466,7 @@
         </w:numPr>
       </w:pPr>
       <w:r>
-        <w:t xml:space="preserve">Modify the C file so that the number of times the button has been pressed is sent out over the UART interface whenever the button is pressed. For simplicity, just count from 0 to 9 and then wrap back to 0 so that you only </w:t>
-      </w:r>
-      <w:proofErr w:type="gramStart"/>
-      <w:r>
-        <w:t>have to</w:t>
-      </w:r>
-      <w:proofErr w:type="gramEnd"/>
-      <w:r>
-        <w:t xml:space="preserve"> send a single character each time. </w:t>
+        <w:t xml:space="preserve">Modify the C file so that the number of times the button has been pressed is sent out over the UART interface whenever the button is pressed. For simplicity, just count from 0 to 9 and then wrap back to 0 so that you only have to send a single character each time. </w:t>
       </w:r>
     </w:p>
     <w:p>
@@ -8699,15 +7490,7 @@
         </w:numPr>
       </w:pPr>
       <w:r>
-        <w:t>GLOBAL_</w:t>
-      </w:r>
-      <w:proofErr w:type="gramStart"/>
-      <w:r>
-        <w:t>DEFINES :</w:t>
-      </w:r>
-      <w:proofErr w:type="gramEnd"/>
-      <w:r>
-        <w:t>= WICED_DISABLE_STDIO</w:t>
+        <w:t>GLOBAL_DEFINES := WICED_DISABLE_STDIO</w:t>
       </w:r>
     </w:p>
     <w:p>
@@ -8807,7 +7590,7 @@
       <w:pPr>
         <w:pStyle w:val="Exercise"/>
       </w:pPr>
-      <w:bookmarkStart w:id="25" w:name="_Toc492910429"/>
+      <w:bookmarkStart w:id="25" w:name="_Toc500426937"/>
       <w:r>
         <w:t>(Advanced) (UART) Read a value using the standard UART functions</w:t>
       </w:r>
@@ -8822,15 +7605,7 @@
         </w:numPr>
       </w:pPr>
       <w:r>
-        <w:t xml:space="preserve">Copy 10_uartsend to 11_uartreceive. Update the </w:t>
-      </w:r>
-      <w:proofErr w:type="spellStart"/>
-      <w:r>
-        <w:t>makefile</w:t>
-      </w:r>
-      <w:proofErr w:type="spellEnd"/>
-      <w:r>
-        <w:t xml:space="preserve"> and create a make target.</w:t>
+        <w:t>Copy 10_uartsend to 11_uartreceive. Update the makefile and create a make target.</w:t>
       </w:r>
     </w:p>
     <w:p>
@@ -8953,7 +7728,6 @@
           <w:szCs w:val="28"/>
         </w:rPr>
       </w:pPr>
-      <w:bookmarkStart w:id="26" w:name="_Toc492910430"/>
       <w:r>
         <w:br w:type="page"/>
       </w:r>
@@ -8962,6 +7736,7 @@
       <w:pPr>
         <w:pStyle w:val="Heading1"/>
       </w:pPr>
+      <w:bookmarkStart w:id="26" w:name="_Toc500426938"/>
       <w:r>
         <w:lastRenderedPageBreak/>
         <w:t>Related Example “Apps”</w:t>
@@ -9030,13 +7805,9 @@
             <w:tcW w:w="1191" w:type="dxa"/>
           </w:tcPr>
           <w:p>
-            <w:proofErr w:type="spellStart"/>
-            <w:proofErr w:type="gramStart"/>
             <w:r>
               <w:t>snip.gpio</w:t>
             </w:r>
-            <w:proofErr w:type="spellEnd"/>
-            <w:proofErr w:type="gramEnd"/>
           </w:p>
         </w:tc>
         <w:tc>
@@ -9059,13 +7830,9 @@
             <w:tcW w:w="1191" w:type="dxa"/>
           </w:tcPr>
           <w:p>
-            <w:proofErr w:type="spellStart"/>
-            <w:proofErr w:type="gramStart"/>
             <w:r>
               <w:t>snip.uart</w:t>
             </w:r>
-            <w:proofErr w:type="spellEnd"/>
-            <w:proofErr w:type="gramEnd"/>
           </w:p>
         </w:tc>
         <w:tc>
@@ -9088,13 +7855,9 @@
             <w:tcW w:w="1191" w:type="dxa"/>
           </w:tcPr>
           <w:p>
-            <w:proofErr w:type="spellStart"/>
-            <w:proofErr w:type="gramStart"/>
             <w:r>
               <w:t>snip.stdio</w:t>
             </w:r>
-            <w:proofErr w:type="spellEnd"/>
-            <w:proofErr w:type="gramEnd"/>
           </w:p>
         </w:tc>
         <w:tc>
@@ -9125,7 +7888,7 @@
       <w:pPr>
         <w:pStyle w:val="Heading1"/>
       </w:pPr>
-      <w:bookmarkStart w:id="27" w:name="_Toc492910431"/>
+      <w:bookmarkStart w:id="27" w:name="_Toc500426939"/>
       <w:r>
         <w:t>Known Errata + Enhancements + Comments</w:t>
       </w:r>
@@ -9224,7 +7987,7 @@
               <w:rPr>
                 <w:noProof/>
               </w:rPr>
-              <w:t>20</w:t>
+              <w:t>1</w:t>
             </w:r>
             <w:r>
               <w:fldChar w:fldCharType="end"/>
@@ -9232,14 +7995,27 @@
             <w:r>
               <w:t xml:space="preserve"> of </w:t>
             </w:r>
-            <w:fldSimple w:instr=" NUMPAGES  ">
-              <w:r>
-                <w:rPr>
-                  <w:noProof/>
-                </w:rPr>
-                <w:t>20</w:t>
-              </w:r>
-            </w:fldSimple>
+            <w:r>
+              <w:fldChar w:fldCharType="begin"/>
+            </w:r>
+            <w:r>
+              <w:instrText xml:space="preserve"> NUMPAGES  </w:instrText>
+            </w:r>
+            <w:r>
+              <w:fldChar w:fldCharType="separate"/>
+            </w:r>
+            <w:r>
+              <w:rPr>
+                <w:noProof/>
+              </w:rPr>
+              <w:t>20</w:t>
+            </w:r>
+            <w:r>
+              <w:rPr>
+                <w:noProof/>
+              </w:rPr>
+              <w:fldChar w:fldCharType="end"/>
+            </w:r>
           </w:p>
         </w:sdtContent>
       </w:sdt>
@@ -12196,7 +10972,7 @@
   <w:style w:type="paragraph" w:default="1" w:styleId="Normal">
     <w:name w:val="Normal"/>
     <w:qFormat/>
-    <w:rsid w:val="0047375F"/>
+    <w:rsid w:val="00CF0639"/>
   </w:style>
   <w:style w:type="paragraph" w:styleId="Heading1">
     <w:name w:val="heading 1"/>
@@ -12317,7 +11093,7 @@
     <w:uiPriority w:val="1"/>
     <w:semiHidden/>
     <w:unhideWhenUsed/>
-    <w:rsid w:val="0047375F"/>
+    <w:rsid w:val="00CF0639"/>
   </w:style>
   <w:style w:type="table" w:default="1" w:styleId="TableNormal">
     <w:name w:val="Normal Table"/>
@@ -12339,7 +11115,7 @@
     <w:uiPriority w:val="99"/>
     <w:semiHidden/>
     <w:unhideWhenUsed/>
-    <w:rsid w:val="0047375F"/>
+    <w:rsid w:val="00CF0639"/>
   </w:style>
   <w:style w:type="character" w:customStyle="1" w:styleId="Heading1Char">
     <w:name w:val="Heading 1 Char"/>
@@ -13224,7 +12000,7 @@
 </file>
 
 <file path=customXml/itemProps1.xml><?xml version="1.0" encoding="utf-8"?>
-<ds:datastoreItem xmlns:ds="http://schemas.openxmlformats.org/officeDocument/2006/customXml" ds:itemID="{603FE258-7936-4336-B1F8-61BCEED4B9CC}">
+<ds:datastoreItem xmlns:ds="http://schemas.openxmlformats.org/officeDocument/2006/customXml" ds:itemID="{A74769F0-0DDC-49D0-9752-DF3B7B8301AA}">
   <ds:schemaRefs>
     <ds:schemaRef ds:uri="http://schemas.openxmlformats.org/officeDocument/2006/bibliography"/>
   </ds:schemaRefs>

</xml_diff>

<commit_message>
Update manual and projects after MIT class in WW1805
</commit_message>
<xml_diff>
--- a/labmanual/English/WW101-02-Peripherals.docx
+++ b/labmanual/English/WW101-02-Peripherals.docx
@@ -1188,7 +1188,7 @@
         <w:rPr>
           <w:noProof/>
         </w:rPr>
-        <w:t>15</w:t>
+        <w:t>16</w:t>
       </w:r>
       <w:r>
         <w:rPr>
@@ -1304,7 +1304,7 @@
         <w:rPr>
           <w:noProof/>
         </w:rPr>
-        <w:t>16</w:t>
+        <w:t>17</w:t>
       </w:r>
       <w:r>
         <w:rPr>
@@ -1420,7 +1420,7 @@
         <w:rPr>
           <w:noProof/>
         </w:rPr>
-        <w:t>17</w:t>
+        <w:t>18</w:t>
       </w:r>
       <w:r>
         <w:rPr>
@@ -1594,7 +1594,7 @@
         <w:rPr>
           <w:noProof/>
         </w:rPr>
-        <w:t>18</w:t>
+        <w:t>19</w:t>
       </w:r>
       <w:r>
         <w:rPr>
@@ -3057,7 +3057,7 @@
           </mc:Choice>
           <mc:Fallback>
             <w:pict>
-              <v:rect w14:anchorId="2190531D" id="Rectangle 8" o:spid="_x0000_s1026" style="position:absolute;margin-left:443.05pt;margin-top:240.35pt;width:11.25pt;height:12.85pt;z-index:251656192;visibility:visible;mso-wrap-style:square;mso-wrap-distance-left:9pt;mso-wrap-distance-top:0;mso-wrap-distance-right:9pt;mso-wrap-distance-bottom:0;mso-position-horizontal:absolute;mso-position-horizontal-relative:text;mso-position-vertical:absolute;mso-position-vertical-relative:text;v-text-anchor:middle" o:gfxdata="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" filled="f" strokecolor="red" strokeweight="2.25pt"/>
+              <v:rect w14:anchorId="35BD9099" id="Rectangle 8" o:spid="_x0000_s1026" style="position:absolute;margin-left:443.05pt;margin-top:240.35pt;width:11.25pt;height:12.85pt;z-index:251656192;visibility:visible;mso-wrap-style:square;mso-wrap-distance-left:9pt;mso-wrap-distance-top:0;mso-wrap-distance-right:9pt;mso-wrap-distance-bottom:0;mso-position-horizontal:absolute;mso-position-horizontal-relative:text;mso-position-vertical:absolute;mso-position-vertical-relative:text;v-text-anchor:middle" o:gfxdata="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" filled="f" strokecolor="red" strokeweight="2.25pt"/>
             </w:pict>
           </mc:Fallback>
         </mc:AlternateContent>
@@ -3131,7 +3131,7 @@
           </mc:Choice>
           <mc:Fallback>
             <w:pict>
-              <v:rect w14:anchorId="42F11736" id="Rectangle 9" o:spid="_x0000_s1026" style="position:absolute;margin-left:442.15pt;margin-top:174.1pt;width:11.25pt;height:12.85pt;z-index:251658240;visibility:visible;mso-wrap-style:square;mso-wrap-distance-left:9pt;mso-wrap-distance-top:0;mso-wrap-distance-right:9pt;mso-wrap-distance-bottom:0;mso-position-horizontal:absolute;mso-position-horizontal-relative:text;mso-position-vertical:absolute;mso-position-vertical-relative:text;v-text-anchor:middle" o:gfxdata="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" filled="f" strokecolor="red" strokeweight="2.25pt"/>
+              <v:rect w14:anchorId="6DC9226B" id="Rectangle 9" o:spid="_x0000_s1026" style="position:absolute;margin-left:442.15pt;margin-top:174.1pt;width:11.25pt;height:12.85pt;z-index:251658240;visibility:visible;mso-wrap-style:square;mso-wrap-distance-left:9pt;mso-wrap-distance-top:0;mso-wrap-distance-right:9pt;mso-wrap-distance-bottom:0;mso-position-horizontal:absolute;mso-position-horizontal-relative:text;mso-position-vertical:absolute;mso-position-vertical-relative:text;v-text-anchor:middle" o:gfxdata="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" filled="f" strokecolor="red" strokeweight="2.25pt"/>
             </w:pict>
           </mc:Fallback>
         </mc:AlternateContent>
@@ -6191,10 +6191,56 @@
     </w:p>
     <w:p>
       <w:pPr>
+        <w:pStyle w:val="ListParagraph"/>
+        <w:numPr>
+          <w:ilvl w:val="1"/>
+          <w:numId w:val="6"/>
+        </w:numPr>
+      </w:pPr>
+      <w:r>
+        <w:t>Hint: For MacOS, you may want to use the “screen” command as a terminal window.</w:t>
+      </w:r>
+    </w:p>
+    <w:p>
+      <w:pPr>
+        <w:pStyle w:val="ListParagraph"/>
+        <w:numPr>
+          <w:ilvl w:val="2"/>
+          <w:numId w:val="6"/>
+        </w:numPr>
+      </w:pPr>
+      <w:r>
+        <w:t>Look for a USB serial device in /dev/tty.*</w:t>
+      </w:r>
+    </w:p>
+    <w:p>
+      <w:pPr>
+        <w:pStyle w:val="ListParagraph"/>
+        <w:numPr>
+          <w:ilvl w:val="2"/>
+          <w:numId w:val="6"/>
+        </w:numPr>
+      </w:pPr>
+      <w:r>
+        <w:t>Use the command:</w:t>
+      </w:r>
+    </w:p>
+    <w:p>
+      <w:pPr>
+        <w:pStyle w:val="ListParagraph"/>
+        <w:ind w:left="2880"/>
+      </w:pPr>
+      <w:r>
+        <w:t>screen /dev/tty.&lt;your_device&gt; 115200</w:t>
+      </w:r>
+    </w:p>
+    <w:p>
+      <w:pPr>
         <w:pStyle w:val="Exercise"/>
       </w:pPr>
       <w:bookmarkStart w:id="18" w:name="_Toc500426930"/>
       <w:r>
+        <w:lastRenderedPageBreak/>
         <w:t xml:space="preserve">(GPIO) Read the State of a </w:t>
       </w:r>
       <w:r>
@@ -6238,7 +6284,6 @@
         </w:numPr>
       </w:pPr>
       <w:r>
-        <w:lastRenderedPageBreak/>
         <w:t>Program your project to the board.</w:t>
       </w:r>
     </w:p>
@@ -6565,10 +6610,25 @@
     </w:p>
     <w:p>
       <w:pPr>
+        <w:rPr>
+          <w:rFonts w:eastAsia="Times New Roman"/>
+          <w:b/>
+          <w:color w:val="1F4E79" w:themeColor="accent1" w:themeShade="80"/>
+          <w:sz w:val="24"/>
+          <w:szCs w:val="26"/>
+        </w:rPr>
+      </w:pPr>
+      <w:bookmarkStart w:id="20" w:name="_Toc500426932"/>
+      <w:r>
+        <w:br w:type="page"/>
+      </w:r>
+    </w:p>
+    <w:p>
+      <w:pPr>
         <w:pStyle w:val="Exercise"/>
       </w:pPr>
-      <w:bookmarkStart w:id="20" w:name="_Toc500426932"/>
-      <w:r>
+      <w:r>
+        <w:lastRenderedPageBreak/>
         <w:t>(I2C WRITE) Toggle I2C Controlled LEDs</w:t>
       </w:r>
       <w:bookmarkEnd w:id="20"/>
@@ -6697,11 +6757,6 @@
       </w:r>
     </w:p>
     <w:p>
-      <w:r>
-        <w:br w:type="page"/>
-      </w:r>
-    </w:p>
-    <w:p>
       <w:pPr>
         <w:pStyle w:val="ListParagraph"/>
         <w:numPr>
@@ -6710,7 +6765,6 @@
         </w:numPr>
       </w:pPr>
       <w:r>
-        <w:lastRenderedPageBreak/>
         <w:t>The register map is as follows:</w:t>
       </w:r>
     </w:p>
@@ -7266,6 +7320,7 @@
         <w:pStyle w:val="Exercise"/>
       </w:pPr>
       <w:r>
+        <w:lastRenderedPageBreak/>
         <w:t xml:space="preserve"> </w:t>
       </w:r>
       <w:bookmarkStart w:id="22" w:name="_Toc500426934"/>
@@ -7340,8 +7395,7 @@
       </w:pPr>
       <w:bookmarkStart w:id="23" w:name="_Toc500426935"/>
       <w:r>
-        <w:lastRenderedPageBreak/>
-        <w:t>09 (Advanced) (PWM) LED brightness</w:t>
+        <w:t>(Advanced) (PWM) LED brightness</w:t>
       </w:r>
       <w:bookmarkEnd w:id="23"/>
     </w:p>
@@ -7592,6 +7646,7 @@
       </w:pPr>
       <w:bookmarkStart w:id="25" w:name="_Toc500426937"/>
       <w:r>
+        <w:lastRenderedPageBreak/>
         <w:t>(Advanced) (UART) Read a value using the standard UART functions</w:t>
       </w:r>
       <w:bookmarkEnd w:id="25"/>
@@ -7677,7 +7732,6 @@
         </w:numPr>
       </w:pPr>
       <w:r>
-        <w:lastRenderedPageBreak/>
         <w:t xml:space="preserve">Hint: The kit will show up in the device manager under “Ports (COM &amp; LPT)” as </w:t>
       </w:r>
       <w:r>
@@ -7987,7 +8041,7 @@
               <w:rPr>
                 <w:noProof/>
               </w:rPr>
-              <w:t>1</w:t>
+              <w:t>2</w:t>
             </w:r>
             <w:r>
               <w:fldChar w:fldCharType="end"/>
@@ -7995,27 +8049,14 @@
             <w:r>
               <w:t xml:space="preserve"> of </w:t>
             </w:r>
-            <w:r>
-              <w:fldChar w:fldCharType="begin"/>
-            </w:r>
-            <w:r>
-              <w:instrText xml:space="preserve"> NUMPAGES  </w:instrText>
-            </w:r>
-            <w:r>
-              <w:fldChar w:fldCharType="separate"/>
-            </w:r>
-            <w:r>
-              <w:rPr>
-                <w:noProof/>
-              </w:rPr>
-              <w:t>20</w:t>
-            </w:r>
-            <w:r>
-              <w:rPr>
-                <w:noProof/>
-              </w:rPr>
-              <w:fldChar w:fldCharType="end"/>
-            </w:r>
+            <w:fldSimple w:instr=" NUMPAGES  ">
+              <w:r>
+                <w:rPr>
+                  <w:noProof/>
+                </w:rPr>
+                <w:t>20</w:t>
+              </w:r>
+            </w:fldSimple>
           </w:p>
         </w:sdtContent>
       </w:sdt>
@@ -10185,7 +10226,7 @@
         <w:ind w:left="2160" w:hanging="180"/>
       </w:pPr>
     </w:lvl>
-    <w:lvl w:ilvl="3" w:tplc="0409000F" w:tentative="1">
+    <w:lvl w:ilvl="3" w:tplc="0409000F">
       <w:start w:val="1"/>
       <w:numFmt w:val="decimal"/>
       <w:lvlText w:val="%4."/>
@@ -10972,7 +11013,7 @@
   <w:style w:type="paragraph" w:default="1" w:styleId="Normal">
     <w:name w:val="Normal"/>
     <w:qFormat/>
-    <w:rsid w:val="00CF0639"/>
+    <w:rsid w:val="006867AA"/>
   </w:style>
   <w:style w:type="paragraph" w:styleId="Heading1">
     <w:name w:val="heading 1"/>
@@ -11093,7 +11134,7 @@
     <w:uiPriority w:val="1"/>
     <w:semiHidden/>
     <w:unhideWhenUsed/>
-    <w:rsid w:val="00CF0639"/>
+    <w:rsid w:val="006867AA"/>
   </w:style>
   <w:style w:type="table" w:default="1" w:styleId="TableNormal">
     <w:name w:val="Normal Table"/>
@@ -11115,7 +11156,7 @@
     <w:uiPriority w:val="99"/>
     <w:semiHidden/>
     <w:unhideWhenUsed/>
-    <w:rsid w:val="00CF0639"/>
+    <w:rsid w:val="006867AA"/>
   </w:style>
   <w:style w:type="character" w:customStyle="1" w:styleId="Heading1Char">
     <w:name w:val="Heading 1 Char"/>
@@ -12000,7 +12041,7 @@
 </file>
 
 <file path=customXml/itemProps1.xml><?xml version="1.0" encoding="utf-8"?>
-<ds:datastoreItem xmlns:ds="http://schemas.openxmlformats.org/officeDocument/2006/customXml" ds:itemID="{A74769F0-0DDC-49D0-9752-DF3B7B8301AA}">
+<ds:datastoreItem xmlns:ds="http://schemas.openxmlformats.org/officeDocument/2006/customXml" ds:itemID="{C79D73DF-00CC-4B99-8529-E1EF83B91910}">
   <ds:schemaRefs>
     <ds:schemaRef ds:uri="http://schemas.openxmlformats.org/officeDocument/2006/bibliography"/>
   </ds:schemaRefs>

</xml_diff>